<commit_message>
find best bbox with biggest area
</commit_message>
<xml_diff>
--- a/project_report.docx
+++ b/project_report.docx
@@ -51,7 +51,6 @@
         <w:pStyle w:val="2nevisande"/>
         <w:ind w:left="0" w:firstLine="180"/>
         <w:rPr>
-          <w:rFonts w:hint="cs"/>
           <w:rtl/>
         </w:rPr>
       </w:pPr>
@@ -449,8 +448,14 @@
     <w:sdt>
       <w:sdtPr>
         <w:rPr>
-          <w:color w:val="auto"/>
-          <w:rtl/>
+          <w:rFonts w:asciiTheme="minorHAnsi" w:eastAsiaTheme="minorHAnsi" w:hAnsiTheme="minorHAnsi" w:cstheme="minorBidi"/>
+          <w:b w:val="0"/>
+          <w:bCs w:val="0"/>
+          <w:color w:val="auto"/>
+          <w:sz w:val="22"/>
+          <w:szCs w:val="22"/>
+          <w:rtl/>
+          <w:lang w:eastAsia="en-US"/>
         </w:rPr>
         <w:id w:val="2037611795"/>
         <w:docPartObj>
@@ -460,11 +465,7 @@
       </w:sdtPr>
       <w:sdtEndPr>
         <w:rPr>
-          <w:rFonts w:asciiTheme="minorHAnsi" w:eastAsiaTheme="minorHAnsi" w:hAnsiTheme="minorHAnsi" w:cstheme="minorBidi"/>
           <w:noProof/>
-          <w:sz w:val="22"/>
-          <w:szCs w:val="22"/>
-          <w:lang w:eastAsia="en-US"/>
         </w:rPr>
       </w:sdtEndPr>
       <w:sdtContent>
@@ -602,8 +603,6 @@
               </w:rPr>
               <w:t>ی</w:t>
             </w:r>
-            <w:bookmarkStart w:id="0" w:name="_GoBack"/>
-            <w:bookmarkEnd w:id="0"/>
             <w:r>
               <w:rPr>
                 <w:rStyle w:val="Hyperlink"/>
@@ -800,8 +799,8 @@
           <w:lang w:bidi="fa-IR"/>
         </w:rPr>
       </w:pPr>
-      <w:bookmarkStart w:id="1" w:name="_Toc94920407"/>
-      <w:bookmarkStart w:id="2" w:name="_Toc97074023"/>
+      <w:bookmarkStart w:id="0" w:name="_Toc94920407"/>
+      <w:bookmarkStart w:id="1" w:name="_Toc97074023"/>
       <w:r>
         <w:rPr>
           <w:rFonts w:asciiTheme="majorBidi" w:hAnsiTheme="majorBidi" w:cs="B Nazanin"/>
@@ -814,15 +813,15 @@
         <w:lastRenderedPageBreak/>
         <w:t>مقدمه</w:t>
       </w:r>
+      <w:bookmarkEnd w:id="0"/>
       <w:bookmarkEnd w:id="1"/>
-      <w:bookmarkEnd w:id="2"/>
     </w:p>
     <w:p>
       <w:pPr>
         <w:bidi/>
         <w:jc w:val="both"/>
         <w:rPr>
-          <w:rFonts w:asciiTheme="majorBidi" w:hAnsiTheme="majorBidi" w:cs="B Nazanin" w:hint="cs"/>
+          <w:rFonts w:asciiTheme="majorBidi" w:hAnsiTheme="majorBidi" w:cs="B Nazanin"/>
           <w:rtl/>
         </w:rPr>
       </w:pPr>
@@ -839,7 +838,7 @@
         <w:bidi/>
         <w:jc w:val="both"/>
         <w:rPr>
-          <w:rFonts w:asciiTheme="majorBidi" w:hAnsiTheme="majorBidi" w:cs="B Nazanin" w:hint="cs"/>
+          <w:rFonts w:asciiTheme="majorBidi" w:hAnsiTheme="majorBidi" w:cs="B Nazanin"/>
           <w:rtl/>
         </w:rPr>
       </w:pPr>
@@ -864,7 +863,7 @@
         <w:bidi/>
         <w:jc w:val="both"/>
         <w:rPr>
-          <w:rFonts w:cs="B Nazanin" w:hint="cs"/>
+          <w:rFonts w:cs="B Nazanin"/>
           <w:color w:val="auto"/>
           <w:sz w:val="26"/>
           <w:szCs w:val="26"/>
@@ -877,7 +876,6 @@
       <w:pPr>
         <w:bidi/>
         <w:rPr>
-          <w:rFonts w:hint="cs"/>
           <w:rtl/>
           <w:lang w:bidi="fa-IR"/>
         </w:rPr>
@@ -913,7 +911,7 @@
         <w:bidi/>
         <w:jc w:val="both"/>
         <w:rPr>
-          <w:rFonts w:cs="B Nazanin" w:hint="cs"/>
+          <w:rFonts w:cs="B Nazanin"/>
           <w:color w:val="auto"/>
           <w:sz w:val="26"/>
           <w:szCs w:val="26"/>
@@ -921,7 +919,7 @@
           <w:lang w:bidi="fa-IR"/>
         </w:rPr>
       </w:pPr>
-      <w:bookmarkStart w:id="3" w:name="_Toc97074024"/>
+      <w:bookmarkStart w:id="2" w:name="_Toc97074024"/>
       <w:r>
         <w:rPr>
           <w:rFonts w:cs="B Nazanin" w:hint="cs"/>
@@ -934,7 +932,7 @@
         <w:lastRenderedPageBreak/>
         <w:t>بخش اول: جمع آوری مجموعه داده</w:t>
       </w:r>
-      <w:bookmarkEnd w:id="3"/>
+      <w:bookmarkEnd w:id="2"/>
     </w:p>
     <w:p>
       <w:pPr>
@@ -949,7 +947,7 @@
           <w:lang w:bidi="fa-IR"/>
         </w:rPr>
       </w:pPr>
-      <w:bookmarkStart w:id="4" w:name="_Toc97074025"/>
+      <w:bookmarkStart w:id="3" w:name="_Toc97074025"/>
       <w:r>
         <w:rPr>
           <w:rFonts w:cs="B Nazanin" w:hint="cs"/>
@@ -961,7 +959,7 @@
         </w:rPr>
         <w:t>بخش دوم: برچسب زدن عکس ها</w:t>
       </w:r>
-      <w:bookmarkEnd w:id="4"/>
+      <w:bookmarkEnd w:id="3"/>
     </w:p>
     <w:p>
       <w:pPr>
@@ -979,7 +977,23 @@
           <w:rtl/>
           <w:lang w:bidi="fa-IR"/>
         </w:rPr>
-        <w:t xml:space="preserve">همانطور که میدانید ما حدود 100 هزار عکس از انواع ماشین ها را از سایت دیوار دریافت کرده ایم و حالا نیاز داریم تا لیبل آنها را مشخص کنیم. اگر پروژه تنها شامل طبقه بندی بود، لیبل گذاری بسیار راحت بود و تنها با گذاشتن عکس هر نوع ماشین در پوشه مربوطه لیبل آن عکس مشخص میشد اما ما در این پروژه علاوه بر طبقه بندی، تشخیص مکان ماشین را نیز داریم پس لازم است تا </w:t>
+        <w:t>همانطور که میدانید ما حدود 100 هزار عکس از انواع ماشین ها را از سایت دیوار دریافت کرده ایم و حالا نیاز داریم تا لیبل آنها را مشخص کنیم. اگر پروژه تنها شامل طبقه بندی بود، لیبل گذاری بسیار راحت بود و تنها با گذاشتن</w:t>
+      </w:r>
+      <w:r>
+        <w:rPr>
+          <w:rFonts w:cs="B Nazanin" w:hint="cs"/>
+          <w:rtl/>
+          <w:lang w:bidi="fa-IR"/>
+        </w:rPr>
+        <w:t xml:space="preserve"> عکس هر نوع ماشین در پوشه مربوطه،</w:t>
+      </w:r>
+      <w:r>
+        <w:rPr>
+          <w:rFonts w:cs="B Nazanin" w:hint="cs"/>
+          <w:rtl/>
+          <w:lang w:bidi="fa-IR"/>
+        </w:rPr>
+        <w:t xml:space="preserve"> لیبل آن عکس مشخص میشد اما ما در این پروژه علاوه بر طبقه بندی، تشخیص مکان ماشین را نیز داریم پس لازم است تا </w:t>
       </w:r>
       <w:r>
         <w:rPr>
@@ -1020,7 +1034,7 @@
         <w:bidi/>
         <w:jc w:val="both"/>
         <w:rPr>
-          <w:rFonts w:cs="B Nazanin" w:hint="cs"/>
+          <w:rFonts w:cs="B Nazanin"/>
           <w:rtl/>
           <w:lang w:bidi="fa-IR"/>
         </w:rPr>
@@ -1072,7 +1086,14 @@
           <w:rFonts w:cs="B Nazanin"/>
           <w:lang w:bidi="fa-IR"/>
         </w:rPr>
-        <w:t>Coco</w:t>
+        <w:t>C</w:t>
+      </w:r>
+      <w:r>
+        <w:rPr>
+          <w:rFonts w:cs="B Nazanin"/>
+          <w:lang w:bidi="fa-IR"/>
+        </w:rPr>
+        <w:t>OCO</w:t>
       </w:r>
       <w:r>
         <w:rPr>
@@ -1570,7 +1591,7 @@
         <w:bidi/>
         <w:jc w:val="center"/>
         <w:rPr>
-          <w:rFonts w:cs="B Nazanin" w:hint="cs"/>
+          <w:rFonts w:cs="B Nazanin"/>
           <w:color w:val="auto"/>
           <w:rtl/>
           <w:lang w:bidi="fa-IR"/>
@@ -1779,7 +1800,7 @@
         <w:bidi/>
         <w:jc w:val="center"/>
         <w:rPr>
-          <w:rFonts w:cs="B Nazanin" w:hint="cs"/>
+          <w:rFonts w:cs="B Nazanin"/>
           <w:color w:val="auto"/>
           <w:rtl/>
           <w:lang w:bidi="fa-IR"/>
@@ -1990,7 +2011,7 @@
         <w:bidi/>
         <w:jc w:val="center"/>
         <w:rPr>
-          <w:rFonts w:cs="B Nazanin" w:hint="cs"/>
+          <w:rFonts w:cs="B Nazanin"/>
           <w:color w:val="auto"/>
           <w:rtl/>
           <w:lang w:bidi="fa-IR"/>
@@ -2192,7 +2213,7 @@
         <w:bidi/>
         <w:jc w:val="center"/>
         <w:rPr>
-          <w:rFonts w:cs="B Nazanin" w:hint="cs"/>
+          <w:rFonts w:cs="B Nazanin"/>
           <w:color w:val="auto"/>
           <w:rtl/>
           <w:lang w:bidi="fa-IR"/>
@@ -2767,19 +2788,42 @@
         <w:bidi/>
         <w:jc w:val="both"/>
         <w:rPr>
-          <w:rFonts w:cs="B Nazanin" w:hint="cs"/>
-          <w:rtl/>
-          <w:lang w:bidi="fa-IR"/>
-        </w:rPr>
-      </w:pPr>
-      <w:r>
-        <w:rPr>
-          <w:rFonts w:cs="B Nazanin" w:hint="cs"/>
-          <w:rtl/>
-          <w:lang w:bidi="fa-IR"/>
-        </w:rPr>
-        <w:lastRenderedPageBreak/>
-        <w:t xml:space="preserve">ما از بین تمام مدل هایی که بین مدل های از پیش آموزش دیده روی دیتاست </w:t>
+          <w:rFonts w:cs="B Nazanin"/>
+          <w:rtl/>
+          <w:lang w:bidi="fa-IR"/>
+        </w:rPr>
+      </w:pPr>
+      <w:r>
+        <w:rPr>
+          <w:rFonts w:cs="B Nazanin" w:hint="cs"/>
+          <w:rtl/>
+          <w:lang w:bidi="fa-IR"/>
+        </w:rPr>
+        <w:t xml:space="preserve">ما تمام مدل های </w:t>
+      </w:r>
+      <w:r>
+        <w:rPr>
+          <w:rFonts w:cs="B Nazanin" w:hint="cs"/>
+          <w:rtl/>
+          <w:lang w:bidi="fa-IR"/>
+        </w:rPr>
+        <w:t>از پیش آموزش دیده</w:t>
+      </w:r>
+      <w:r>
+        <w:rPr>
+          <w:rFonts w:cs="B Nazanin" w:hint="cs"/>
+          <w:rtl/>
+          <w:lang w:bidi="fa-IR"/>
+        </w:rPr>
+        <w:t>‌ی این کتابخانه</w:t>
+      </w:r>
+      <w:r>
+        <w:rPr>
+          <w:rFonts w:cs="B Nazanin" w:hint="cs"/>
+          <w:rtl/>
+          <w:lang w:bidi="fa-IR"/>
+        </w:rPr>
+        <w:t xml:space="preserve"> روی دیتاست </w:t>
       </w:r>
       <w:r>
         <w:rPr>
@@ -2809,7 +2853,39 @@
           <w:rtl/>
           <w:lang w:bidi="fa-IR"/>
         </w:rPr>
-        <w:t xml:space="preserve"> تست کردیم در نهایت 3 تا از مدل ها دقت مناسبی روی ماشین ها و تشخیص محدوده آنها داشتند که به شرح زیر می باشند:</w:t>
+        <w:t xml:space="preserve"> </w:t>
+      </w:r>
+      <w:r>
+        <w:rPr>
+          <w:rFonts w:cs="B Nazanin" w:hint="cs"/>
+          <w:rtl/>
+          <w:lang w:bidi="fa-IR"/>
+        </w:rPr>
+        <w:t xml:space="preserve">را </w:t>
+      </w:r>
+      <w:r>
+        <w:rPr>
+          <w:rFonts w:cs="B Nazanin" w:hint="cs"/>
+          <w:rtl/>
+          <w:lang w:bidi="fa-IR"/>
+        </w:rPr>
+        <w:t xml:space="preserve">تست کردیم </w:t>
+      </w:r>
+      <w:r>
+        <w:rPr>
+          <w:rFonts w:cs="B Nazanin" w:hint="cs"/>
+          <w:rtl/>
+          <w:lang w:bidi="fa-IR"/>
+        </w:rPr>
+        <w:t xml:space="preserve">و </w:t>
+      </w:r>
+      <w:r>
+        <w:rPr>
+          <w:rFonts w:cs="B Nazanin" w:hint="cs"/>
+          <w:rtl/>
+          <w:lang w:bidi="fa-IR"/>
+        </w:rPr>
+        <w:t>در نهایت 3 تا از مدل ها دقت مناسبی روی ماشین ها و تشخیص محدوده آنها داشتند که به شرح زیر می باشند:</w:t>
       </w:r>
     </w:p>
     <w:p>
@@ -2831,6 +2907,7 @@
           <w:rFonts w:cs="B Nazanin"/>
           <w:lang w:bidi="fa-IR"/>
         </w:rPr>
+        <w:lastRenderedPageBreak/>
         <w:t>faster_rcnn_resnet50_v1b_voc</w:t>
       </w:r>
       <w:r>
@@ -2955,7 +3032,7 @@
         <w:bidi/>
         <w:jc w:val="both"/>
         <w:rPr>
-          <w:rFonts w:cs="B Nazanin" w:hint="cs"/>
+          <w:rFonts w:cs="B Nazanin"/>
           <w:rtl/>
           <w:lang w:bidi="fa-IR"/>
         </w:rPr>
@@ -2974,7 +3051,7 @@
         <w:bidi/>
         <w:jc w:val="both"/>
         <w:rPr>
-          <w:rFonts w:cs="B Nazanin" w:hint="cs"/>
+          <w:rFonts w:cs="B Nazanin"/>
           <w:rtl/>
           <w:lang w:bidi="fa-IR"/>
         </w:rPr>
@@ -3090,7 +3167,7 @@
         <w:bidi/>
         <w:jc w:val="both"/>
         <w:rPr>
-          <w:rFonts w:cs="B Nazanin" w:hint="cs"/>
+          <w:rFonts w:cs="B Nazanin"/>
           <w:lang w:bidi="fa-IR"/>
         </w:rPr>
       </w:pPr>
@@ -3157,7 +3234,23 @@
           <w:rtl/>
           <w:lang w:bidi="fa-IR"/>
         </w:rPr>
-        <w:t xml:space="preserve"> بود لذا تصمیم گرفتیم تا از این مدل برای لیبل گذاری داده های خود استفاده کنیم.</w:t>
+        <w:t xml:space="preserve"> بود لذا تصمیم گرفتیم تا از این مدل برای لیبل گذاری داده های خود استفاده کنیم</w:t>
+      </w:r>
+      <w:r>
+        <w:rPr>
+          <w:rFonts w:cs="B Nazanin" w:hint="cs"/>
+          <w:rtl/>
+          <w:lang w:bidi="fa-IR"/>
+        </w:rPr>
+        <w:t xml:space="preserve"> و اشیائی که امتیاز آنها از یک آستانه (که در اینجا 0.8 است) بیشتر است آن ها را در نظر میگیریم</w:t>
+      </w:r>
+      <w:r>
+        <w:rPr>
+          <w:rFonts w:cs="B Nazanin" w:hint="cs"/>
+          <w:rtl/>
+          <w:lang w:bidi="fa-IR"/>
+        </w:rPr>
+        <w:t>.</w:t>
       </w:r>
     </w:p>
     <w:p>
@@ -3170,6 +3263,226 @@
           <w:lang w:bidi="fa-IR"/>
         </w:rPr>
       </w:pPr>
+      <w:r>
+        <w:rPr>
+          <w:rFonts w:cs="B Nazanin" w:hint="cs"/>
+          <w:rtl/>
+          <w:lang w:bidi="fa-IR"/>
+        </w:rPr>
+        <w:t>در دیتاست ما تعداد کمی از عکس ها شامل ماشین های دیگری در پس زمینه ی ماشین اصلی نیز می باشد و مشخصا مدلی که در نظر گرفتیم، این ماشین های پس زمینه را نیز تشخیص میدهد. اما چالشی که ما به آن برخوردیم</w:t>
+      </w:r>
+      <w:r>
+        <w:rPr>
+          <w:rFonts w:cs="B Nazanin" w:hint="cs"/>
+          <w:rtl/>
+          <w:lang w:bidi="fa-IR"/>
+        </w:rPr>
+        <w:t xml:space="preserve"> و این چالش تنها در تعداد بسیار کمی از عکس ها به چشم میخورد اما با این حال میخواستیم برای آنها نیز تشخیص مناسبی داشته باشیم،</w:t>
+      </w:r>
+      <w:r>
+        <w:rPr>
+          <w:rFonts w:cs="B Nazanin" w:hint="cs"/>
+          <w:rtl/>
+          <w:lang w:bidi="fa-IR"/>
+        </w:rPr>
+        <w:t xml:space="preserve"> این است که در حین تشخیص ماشین های داخل یک عکس، این مدل و خیلی از مدل های دیگری که آنها را تست کردیم ضریب اطمینان مربوط به </w:t>
+      </w:r>
+      <w:r>
+        <w:rPr>
+          <w:rFonts w:cs="B Nazanin" w:hint="cs"/>
+          <w:rtl/>
+          <w:lang w:bidi="fa-IR"/>
+        </w:rPr>
+        <w:t xml:space="preserve">برخی </w:t>
+      </w:r>
+      <w:r>
+        <w:rPr>
+          <w:rFonts w:cs="B Nazanin" w:hint="cs"/>
+          <w:rtl/>
+          <w:lang w:bidi="fa-IR"/>
+        </w:rPr>
+        <w:t>ماشین های پس زمینه</w:t>
+      </w:r>
+      <w:r>
+        <w:rPr>
+          <w:rFonts w:cs="B Nazanin" w:hint="cs"/>
+          <w:rtl/>
+          <w:lang w:bidi="fa-IR"/>
+        </w:rPr>
+        <w:t xml:space="preserve"> را بیشتر از ماشین اصلی میدادند، لذا ما اگر بر اساس امتیاز (ضریب اطمینان) بخواهیم ماشین ها را انتخاب کنیم ممکن است ماشینی در پس زمینه انتخاب شود که مدل آن الزاما با مدل ماشین مدنظر ما یکی نباشد. مثلا فرض کنید یک تصویر داریم که ماشین اصلی در آن سمند است و در پس زمینه چند ماشین از جمله یک پراید می باشد و ما میدانیم در این عکس به دنبال پیدا کردن سمند و مکان آن در تصویر هستیم. حال اگر ضریب اطمینان پراید از سمند بیشتر باشد (مثلا برای پریاد ضریب اطمینان 0.99 و سمند 0.95 باشد) و ما براساس بیشترین ضریب اطمینان شی مدنظر را انتخاب کنیم در نهایت به اشتباه مکان سمند داخل عکس را تشخیص داده ایم.</w:t>
+      </w:r>
+    </w:p>
+    <w:p>
+      <w:pPr>
+        <w:keepNext/>
+        <w:bidi/>
+        <w:jc w:val="center"/>
+      </w:pPr>
+      <w:r>
+        <w:rPr>
+          <w:noProof/>
+        </w:rPr>
+        <w:drawing>
+          <wp:inline distT="0" distB="0" distL="0" distR="0" wp14:anchorId="39E9BB82" wp14:editId="56CB2C63">
+            <wp:extent cx="3663950" cy="1816100"/>
+            <wp:effectExtent l="0" t="0" r="0" b="0"/>
+            <wp:docPr id="5" name="Picture 5"/>
+            <wp:cNvGraphicFramePr>
+              <a:graphicFrameLocks xmlns:a="http://schemas.openxmlformats.org/drawingml/2006/main" noChangeAspect="1"/>
+            </wp:cNvGraphicFramePr>
+            <a:graphic xmlns:a="http://schemas.openxmlformats.org/drawingml/2006/main">
+              <a:graphicData uri="http://schemas.openxmlformats.org/drawingml/2006/picture">
+                <pic:pic xmlns:pic="http://schemas.openxmlformats.org/drawingml/2006/picture">
+                  <pic:nvPicPr>
+                    <pic:cNvPr id="0" name=""/>
+                    <pic:cNvPicPr/>
+                  </pic:nvPicPr>
+                  <pic:blipFill>
+                    <a:blip r:embed="rId18"/>
+                    <a:stretch>
+                      <a:fillRect/>
+                    </a:stretch>
+                  </pic:blipFill>
+                  <pic:spPr>
+                    <a:xfrm>
+                      <a:off x="0" y="0"/>
+                      <a:ext cx="3663950" cy="1816100"/>
+                    </a:xfrm>
+                    <a:prstGeom prst="rect">
+                      <a:avLst/>
+                    </a:prstGeom>
+                  </pic:spPr>
+                </pic:pic>
+              </a:graphicData>
+            </a:graphic>
+          </wp:inline>
+        </w:drawing>
+      </w:r>
+    </w:p>
+    <w:p>
+      <w:pPr>
+        <w:pStyle w:val="Caption"/>
+        <w:bidi/>
+        <w:jc w:val="center"/>
+        <w:rPr>
+          <w:rFonts w:cs="B Nazanin"/>
+          <w:color w:val="auto"/>
+          <w:lang w:bidi="fa-IR"/>
+        </w:rPr>
+      </w:pPr>
+      <w:r>
+        <w:rPr>
+          <w:rFonts w:cs="B Nazanin"/>
+          <w:color w:val="auto"/>
+          <w:rtl/>
+        </w:rPr>
+        <w:t>تصو</w:t>
+      </w:r>
+      <w:r>
+        <w:rPr>
+          <w:rFonts w:cs="B Nazanin" w:hint="cs"/>
+          <w:color w:val="auto"/>
+          <w:rtl/>
+        </w:rPr>
+        <w:t>ی</w:t>
+      </w:r>
+      <w:r>
+        <w:rPr>
+          <w:rFonts w:cs="B Nazanin" w:hint="eastAsia"/>
+          <w:color w:val="auto"/>
+          <w:rtl/>
+        </w:rPr>
+        <w:t>ر</w:t>
+      </w:r>
+      <w:r>
+        <w:rPr>
+          <w:rFonts w:cs="B Nazanin"/>
+          <w:color w:val="auto"/>
+          <w:rtl/>
+        </w:rPr>
+        <w:t xml:space="preserve"> </w:t>
+      </w:r>
+      <w:r>
+        <w:rPr>
+          <w:rFonts w:cs="B Nazanin"/>
+          <w:color w:val="auto"/>
+          <w:rtl/>
+        </w:rPr>
+        <w:fldChar w:fldCharType="begin"/>
+      </w:r>
+      <w:r>
+        <w:rPr>
+          <w:rFonts w:cs="B Nazanin"/>
+          <w:color w:val="auto"/>
+          <w:rtl/>
+        </w:rPr>
+        <w:instrText xml:space="preserve"> </w:instrText>
+      </w:r>
+      <w:r>
+        <w:rPr>
+          <w:rFonts w:cs="B Nazanin"/>
+          <w:color w:val="auto"/>
+        </w:rPr>
+        <w:instrText>SEQ</w:instrText>
+      </w:r>
+      <w:r>
+        <w:rPr>
+          <w:rFonts w:cs="B Nazanin"/>
+          <w:color w:val="auto"/>
+          <w:rtl/>
+        </w:rPr>
+        <w:instrText xml:space="preserve"> تصویر \* </w:instrText>
+      </w:r>
+      <w:r>
+        <w:rPr>
+          <w:rFonts w:cs="B Nazanin"/>
+          <w:color w:val="auto"/>
+        </w:rPr>
+        <w:instrText>ARABIC</w:instrText>
+      </w:r>
+      <w:r>
+        <w:rPr>
+          <w:rFonts w:cs="B Nazanin"/>
+          <w:color w:val="auto"/>
+          <w:rtl/>
+        </w:rPr>
+        <w:instrText xml:space="preserve"> </w:instrText>
+      </w:r>
+      <w:r>
+        <w:rPr>
+          <w:rFonts w:cs="B Nazanin"/>
+          <w:color w:val="auto"/>
+          <w:rtl/>
+        </w:rPr>
+        <w:fldChar w:fldCharType="separate"/>
+      </w:r>
+      <w:r>
+        <w:rPr>
+          <w:rFonts w:cs="B Nazanin"/>
+          <w:noProof/>
+          <w:color w:val="auto"/>
+          <w:rtl/>
+        </w:rPr>
+        <w:t>9</w:t>
+      </w:r>
+      <w:r>
+        <w:rPr>
+          <w:rFonts w:cs="B Nazanin"/>
+          <w:color w:val="auto"/>
+          <w:rtl/>
+        </w:rPr>
+        <w:fldChar w:fldCharType="end"/>
+      </w:r>
+      <w:r>
+        <w:rPr>
+          <w:rFonts w:cs="B Nazanin" w:hint="cs"/>
+          <w:noProof/>
+          <w:color w:val="auto"/>
+          <w:rtl/>
+          <w:lang w:bidi="fa-IR"/>
+        </w:rPr>
+        <w:t>- تصویری که در آن ضریب اطمینان مربوط به ماشین اصلی کمتر از ماشین پس زمینه می باشد.</w:t>
+      </w:r>
     </w:p>
     <w:p>
       <w:pPr>
@@ -3177,33 +3490,136 @@
         <w:jc w:val="both"/>
         <w:rPr>
           <w:rFonts w:cs="B Nazanin"/>
-          <w:lang w:bidi="fa-IR"/>
-        </w:rPr>
-      </w:pPr>
-    </w:p>
-    <w:p>
-      <w:pPr>
-        <w:bidi/>
-        <w:jc w:val="both"/>
-        <w:rPr>
-          <w:rFonts w:cs="B Nazanin" w:hint="cs"/>
-          <w:lang w:bidi="fa-IR"/>
-        </w:rPr>
-      </w:pPr>
-    </w:p>
-    <w:p>
-      <w:pPr>
-        <w:bidi/>
-        <w:rPr>
-          <w:rFonts w:hint="cs"/>
-          <w:rtl/>
-          <w:lang w:bidi="fa-IR"/>
-        </w:rPr>
-      </w:pPr>
+          <w:rtl/>
+          <w:lang w:bidi="fa-IR"/>
+        </w:rPr>
+      </w:pPr>
+      <w:r>
+        <w:rPr>
+          <w:rFonts w:cs="B Nazanin" w:hint="cs"/>
+          <w:rtl/>
+          <w:lang w:bidi="fa-IR"/>
+        </w:rPr>
+        <w:t>مدل ما باکس ها را با دقت خیلی بالایی تشخیص میدهد و</w:t>
+      </w:r>
+      <w:r>
+        <w:rPr>
+          <w:rFonts w:cs="B Nazanin" w:hint="cs"/>
+          <w:rtl/>
+          <w:lang w:bidi="fa-IR"/>
+        </w:rPr>
+        <w:t xml:space="preserve"> به گونه ای میتوانیم بگوییم که میزان درستی باکس ها از ضریب اطمینانی که مدل به ما میدهد بیشتر است. درنتیجه</w:t>
+      </w:r>
+      <w:r>
+        <w:rPr>
+          <w:rFonts w:cs="B Nazanin" w:hint="cs"/>
+          <w:rtl/>
+          <w:lang w:bidi="fa-IR"/>
+        </w:rPr>
+        <w:t xml:space="preserve"> ما برای جلوگیری از این مشکل آمدیم </w:t>
+      </w:r>
+      <w:r>
+        <w:rPr>
+          <w:rFonts w:cs="B Nazanin" w:hint="cs"/>
+          <w:rtl/>
+          <w:lang w:bidi="fa-IR"/>
+        </w:rPr>
+        <w:t xml:space="preserve">از ایده ی انتخاب شی با بیشترین مساحت </w:t>
+      </w:r>
+      <w:r>
+        <w:rPr>
+          <w:rFonts w:cs="B Nazanin"/>
+          <w:lang w:bidi="fa-IR"/>
+        </w:rPr>
+        <w:t>bounding box</w:t>
+      </w:r>
+      <w:r>
+        <w:rPr>
+          <w:rFonts w:cs="B Nazanin" w:hint="cs"/>
+          <w:rtl/>
+          <w:lang w:bidi="fa-IR"/>
+        </w:rPr>
+        <w:t xml:space="preserve"> </w:t>
+      </w:r>
+      <w:r>
+        <w:rPr>
+          <w:rFonts w:cs="B Nazanin" w:hint="cs"/>
+          <w:rtl/>
+          <w:lang w:bidi="fa-IR"/>
+        </w:rPr>
+        <w:lastRenderedPageBreak/>
+        <w:t>استفاده کردیم</w:t>
+      </w:r>
+      <w:r>
+        <w:rPr>
+          <w:rFonts w:cs="B Nazanin" w:hint="cs"/>
+          <w:rtl/>
+          <w:lang w:bidi="fa-IR"/>
+        </w:rPr>
+        <w:t>.</w:t>
+      </w:r>
+      <w:r>
+        <w:rPr>
+          <w:rFonts w:cs="B Nazanin" w:hint="cs"/>
+          <w:rtl/>
+          <w:lang w:bidi="fa-IR"/>
+        </w:rPr>
+        <w:t xml:space="preserve"> به این صورت که</w:t>
+      </w:r>
+      <w:r>
+        <w:rPr>
+          <w:rFonts w:cs="B Nazanin" w:hint="cs"/>
+          <w:rtl/>
+          <w:lang w:bidi="fa-IR"/>
+        </w:rPr>
+        <w:t xml:space="preserve"> از بین تمام ماشین هایی که مقدار ضریب اطمینان آنها از آستانه بیشتر است، </w:t>
+      </w:r>
+      <w:r>
+        <w:rPr>
+          <w:rFonts w:cs="B Nazanin" w:hint="cs"/>
+          <w:rtl/>
+          <w:lang w:bidi="fa-IR"/>
+        </w:rPr>
+        <w:t>از آنجایی که ماشین اصلی در ع</w:t>
+      </w:r>
+      <w:r>
+        <w:rPr>
+          <w:rFonts w:cs="B Nazanin" w:hint="cs"/>
+          <w:rtl/>
+          <w:lang w:bidi="fa-IR"/>
+        </w:rPr>
+        <w:t xml:space="preserve">کس قطعا بیشترین مساحت از عکس را </w:t>
+      </w:r>
+      <w:r>
+        <w:rPr>
+          <w:rFonts w:cs="B Nazanin" w:hint="cs"/>
+          <w:rtl/>
+          <w:lang w:bidi="fa-IR"/>
+        </w:rPr>
+        <w:t>اشغال میکند</w:t>
+      </w:r>
+      <w:r>
+        <w:rPr>
+          <w:rFonts w:cs="B Nazanin" w:hint="cs"/>
+          <w:rtl/>
+          <w:lang w:bidi="fa-IR"/>
+        </w:rPr>
+        <w:t>، لذا ما باکسی که بیشت</w:t>
+      </w:r>
+      <w:r>
+        <w:rPr>
+          <w:rFonts w:cs="B Nazanin" w:hint="cs"/>
+          <w:rtl/>
+          <w:lang w:bidi="fa-IR"/>
+        </w:rPr>
+        <w:t>رین مساحت را دارد انتخاب میکنیم.</w:t>
+      </w:r>
+      <w:bookmarkStart w:id="4" w:name="_GoBack"/>
+      <w:bookmarkEnd w:id="4"/>
     </w:p>
     <w:sectPr>
       <w:pgSz w:w="12240" w:h="15840"/>
-      <w:pgMar w:top="1440" w:right="1440" w:bottom="1440" w:left="1440" w:header="720" w:footer="720" w:gutter="0"/>
+      <w:pgMar w:top="1440" w:right="1440" w:bottom="1260" w:left="1440" w:header="720" w:footer="530" w:gutter="0"/>
       <w:cols w:space="720"/>
       <w:docGrid w:linePitch="360"/>
     </w:sectPr>
@@ -3274,7 +3690,7 @@
             <w:noProof/>
             <w:rtl/>
           </w:rPr>
-          <w:t>0</w:t>
+          <w:t>6</w:t>
         </w:r>
         <w:r>
           <w:rPr>
@@ -4204,6 +4620,28 @@
       <w:u w:val="single"/>
     </w:rPr>
   </w:style>
+  <w:style w:type="paragraph" w:styleId="Header">
+    <w:name w:val="header"/>
+    <w:basedOn w:val="Normal"/>
+    <w:link w:val="HeaderChar"/>
+    <w:uiPriority w:val="99"/>
+    <w:unhideWhenUsed/>
+    <w:rsid w:val="004E6587"/>
+    <w:pPr>
+      <w:tabs>
+        <w:tab w:val="center" w:pos="4680"/>
+        <w:tab w:val="right" w:pos="9360"/>
+      </w:tabs>
+      <w:spacing w:after="0" w:line="240" w:lineRule="auto"/>
+    </w:pPr>
+  </w:style>
+  <w:style w:type="character" w:customStyle="1" w:styleId="HeaderChar">
+    <w:name w:val="Header Char"/>
+    <w:basedOn w:val="DefaultParagraphFont"/>
+    <w:link w:val="Header"/>
+    <w:uiPriority w:val="99"/>
+    <w:rsid w:val="004E6587"/>
+  </w:style>
 </w:styles>
 </file>
 
@@ -4680,6 +5118,28 @@
       <w:u w:val="single"/>
     </w:rPr>
   </w:style>
+  <w:style w:type="paragraph" w:styleId="Header">
+    <w:name w:val="header"/>
+    <w:basedOn w:val="Normal"/>
+    <w:link w:val="HeaderChar"/>
+    <w:uiPriority w:val="99"/>
+    <w:unhideWhenUsed/>
+    <w:rsid w:val="004E6587"/>
+    <w:pPr>
+      <w:tabs>
+        <w:tab w:val="center" w:pos="4680"/>
+        <w:tab w:val="right" w:pos="9360"/>
+      </w:tabs>
+      <w:spacing w:after="0" w:line="240" w:lineRule="auto"/>
+    </w:pPr>
+  </w:style>
+  <w:style w:type="character" w:customStyle="1" w:styleId="HeaderChar">
+    <w:name w:val="Header Char"/>
+    <w:basedOn w:val="DefaultParagraphFont"/>
+    <w:link w:val="Header"/>
+    <w:uiPriority w:val="99"/>
+    <w:rsid w:val="004E6587"/>
+  </w:style>
 </w:styles>
 </file>
 
@@ -4973,7 +5433,7 @@
 </file>
 
 <file path=customXml/itemProps1.xml><?xml version="1.0" encoding="utf-8"?>
-<ds:datastoreItem xmlns:ds="http://schemas.openxmlformats.org/officeDocument/2006/customXml" ds:itemID="{5CE9230E-0843-44A7-ADE4-91DF3E2DE7B3}">
+<ds:datastoreItem xmlns:ds="http://schemas.openxmlformats.org/officeDocument/2006/customXml" ds:itemID="{BDD8088F-2295-43F3-B753-17CEA9333D64}">
   <ds:schemaRefs>
     <ds:schemaRef ds:uri="http://schemas.openxmlformats.org/officeDocument/2006/bibliography"/>
   </ds:schemaRefs>

</xml_diff>

<commit_message>
remove outliers with ensemble model
</commit_message>
<xml_diff>
--- a/project_report.docx
+++ b/project_report.docx
@@ -24,7 +24,7 @@
       </w:pPr>
       <w:r>
         <w:rPr>
-          <w:rFonts w:hint="cs"/>
+          <w:rFonts w:cs="B Nazanin" w:hint="cs"/>
           <w:rtl/>
         </w:rPr>
         <w:t>پروژه تشخیص خودرو های ایرانی</w:t>
@@ -448,7 +448,7 @@
     <w:sdt>
       <w:sdtPr>
         <w:rPr>
-          <w:rFonts w:asciiTheme="minorHAnsi" w:eastAsiaTheme="minorHAnsi" w:hAnsiTheme="minorHAnsi" w:cstheme="minorBidi"/>
+          <w:rFonts w:asciiTheme="minorHAnsi" w:eastAsiaTheme="minorHAnsi" w:hAnsiTheme="minorHAnsi" w:cs="B Nazanin"/>
           <w:b w:val="0"/>
           <w:bCs w:val="0"/>
           <w:color w:val="auto"/>
@@ -474,6 +474,7 @@
             <w:pStyle w:val="TOCHeading"/>
             <w:bidi/>
             <w:rPr>
+              <w:rFonts w:cs="B Nazanin"/>
               <w:color w:val="auto"/>
             </w:rPr>
           </w:pPr>
@@ -494,25 +495,34 @@
             </w:tabs>
             <w:bidi/>
             <w:rPr>
+              <w:rFonts w:eastAsiaTheme="minorEastAsia"/>
               <w:noProof/>
             </w:rPr>
           </w:pPr>
           <w:r>
+            <w:rPr>
+              <w:rFonts w:cs="B Nazanin"/>
+            </w:rPr>
             <w:fldChar w:fldCharType="begin"/>
           </w:r>
           <w:r>
+            <w:rPr>
+              <w:rFonts w:cs="B Nazanin"/>
+            </w:rPr>
             <w:instrText xml:space="preserve"> TOC \o "1-3" \h \z \u </w:instrText>
           </w:r>
           <w:r>
+            <w:rPr>
+              <w:rFonts w:cs="B Nazanin"/>
+            </w:rPr>
             <w:fldChar w:fldCharType="separate"/>
           </w:r>
-          <w:hyperlink w:anchor="_Toc97074023" w:history="1">
+          <w:hyperlink w:anchor="_Toc105617906" w:history="1">
             <w:r>
               <w:rPr>
                 <w:rStyle w:val="Hyperlink"/>
                 <w:rFonts w:asciiTheme="majorBidi" w:hAnsiTheme="majorBidi" w:cs="B Nazanin"/>
                 <w:noProof/>
-                <w:color w:val="auto"/>
                 <w:rtl/>
                 <w:lang w:bidi="fa-IR"/>
               </w:rPr>
@@ -537,7 +547,7 @@
                 <w:noProof/>
                 <w:webHidden/>
               </w:rPr>
-              <w:instrText xml:space="preserve"> PAGEREF _Toc97074023 \h </w:instrText>
+              <w:instrText xml:space="preserve"> PAGEREF _Toc105617906 \h </w:instrText>
             </w:r>
             <w:r>
               <w:rPr>
@@ -556,7 +566,6 @@
               <w:rPr>
                 <w:noProof/>
                 <w:webHidden/>
-                <w:rtl/>
               </w:rPr>
               <w:t>2</w:t>
             </w:r>
@@ -577,16 +586,16 @@
             </w:tabs>
             <w:bidi/>
             <w:rPr>
+              <w:rFonts w:eastAsiaTheme="minorEastAsia"/>
               <w:noProof/>
             </w:rPr>
           </w:pPr>
-          <w:hyperlink w:anchor="_Toc97074024" w:history="1">
+          <w:hyperlink w:anchor="_Toc105617907" w:history="1">
             <w:r>
               <w:rPr>
                 <w:rStyle w:val="Hyperlink"/>
                 <w:rFonts w:cs="B Nazanin"/>
                 <w:noProof/>
-                <w:color w:val="auto"/>
                 <w:rtl/>
                 <w:lang w:bidi="fa-IR"/>
               </w:rPr>
@@ -597,7 +606,6 @@
                 <w:rStyle w:val="Hyperlink"/>
                 <w:rFonts w:cs="B Nazanin" w:hint="cs"/>
                 <w:noProof/>
-                <w:color w:val="auto"/>
                 <w:rtl/>
                 <w:lang w:bidi="fa-IR"/>
               </w:rPr>
@@ -608,7 +616,6 @@
                 <w:rStyle w:val="Hyperlink"/>
                 <w:rFonts w:cs="B Nazanin"/>
                 <w:noProof/>
-                <w:color w:val="auto"/>
                 <w:rtl/>
                 <w:lang w:bidi="fa-IR"/>
               </w:rPr>
@@ -633,7 +640,7 @@
                 <w:noProof/>
                 <w:webHidden/>
               </w:rPr>
-              <w:instrText xml:space="preserve"> PAGEREF _Toc97074024 \h </w:instrText>
+              <w:instrText xml:space="preserve"> PAGEREF _Toc105617907 \h </w:instrText>
             </w:r>
             <w:r>
               <w:rPr>
@@ -652,7 +659,6 @@
               <w:rPr>
                 <w:noProof/>
                 <w:webHidden/>
-                <w:rtl/>
               </w:rPr>
               <w:t>3</w:t>
             </w:r>
@@ -673,20 +679,50 @@
             </w:tabs>
             <w:bidi/>
             <w:rPr>
+              <w:rFonts w:eastAsiaTheme="minorEastAsia"/>
               <w:noProof/>
             </w:rPr>
           </w:pPr>
-          <w:hyperlink w:anchor="_Toc97074025" w:history="1">
+          <w:hyperlink w:anchor="_Toc105617908" w:history="1">
             <w:r>
               <w:rPr>
                 <w:rStyle w:val="Hyperlink"/>
                 <w:rFonts w:cs="B Nazanin"/>
                 <w:noProof/>
-                <w:color w:val="auto"/>
                 <w:rtl/>
                 <w:lang w:bidi="fa-IR"/>
               </w:rPr>
-              <w:t>بخش دوم: برچسب زدن عکس ها</w:t>
+              <w:t>بخش دوم: پ</w:t>
+            </w:r>
+            <w:r>
+              <w:rPr>
+                <w:rStyle w:val="Hyperlink"/>
+                <w:rFonts w:cs="B Nazanin" w:hint="cs"/>
+                <w:noProof/>
+                <w:rtl/>
+                <w:lang w:bidi="fa-IR"/>
+              </w:rPr>
+              <w:t>ی</w:t>
+            </w:r>
+            <w:r>
+              <w:rPr>
+                <w:rStyle w:val="Hyperlink"/>
+                <w:rFonts w:cs="B Nazanin" w:hint="eastAsia"/>
+                <w:noProof/>
+                <w:rtl/>
+                <w:lang w:bidi="fa-IR"/>
+              </w:rPr>
+              <w:t>ش</w:t>
+            </w:r>
+            <w:r>
+              <w:rPr>
+                <w:rStyle w:val="Hyperlink"/>
+                <w:rFonts w:cs="B Nazanin"/>
+                <w:noProof/>
+                <w:rtl/>
+                <w:lang w:bidi="fa-IR"/>
+              </w:rPr>
+              <w:t xml:space="preserve"> پردازش داده ها</w:t>
             </w:r>
             <w:r>
               <w:rPr>
@@ -707,7 +743,171 @@
                 <w:noProof/>
                 <w:webHidden/>
               </w:rPr>
-              <w:instrText xml:space="preserve"> PAGEREF _Toc97074025 \h </w:instrText>
+              <w:instrText xml:space="preserve"> PAGEREF _Toc105617908 \h </w:instrText>
+            </w:r>
+            <w:r>
+              <w:rPr>
+                <w:noProof/>
+                <w:webHidden/>
+              </w:rPr>
+            </w:r>
+            <w:r>
+              <w:rPr>
+                <w:noProof/>
+                <w:webHidden/>
+              </w:rPr>
+              <w:fldChar w:fldCharType="separate"/>
+            </w:r>
+            <w:r>
+              <w:rPr>
+                <w:noProof/>
+                <w:webHidden/>
+              </w:rPr>
+              <w:t>3</w:t>
+            </w:r>
+            <w:r>
+              <w:rPr>
+                <w:noProof/>
+                <w:webHidden/>
+              </w:rPr>
+              <w:fldChar w:fldCharType="end"/>
+            </w:r>
+          </w:hyperlink>
+        </w:p>
+        <w:p>
+          <w:pPr>
+            <w:pStyle w:val="TOC2"/>
+            <w:tabs>
+              <w:tab w:val="right" w:leader="dot" w:pos="9350"/>
+            </w:tabs>
+            <w:bidi/>
+            <w:rPr>
+              <w:noProof/>
+            </w:rPr>
+          </w:pPr>
+          <w:hyperlink w:anchor="_Toc105617909" w:history="1">
+            <w:r>
+              <w:rPr>
+                <w:rStyle w:val="Hyperlink"/>
+                <w:rFonts w:cs="B Nazanin"/>
+                <w:noProof/>
+                <w:rtl/>
+                <w:lang w:bidi="fa-IR"/>
+              </w:rPr>
+              <w:t>حذف داده ها</w:t>
+            </w:r>
+            <w:r>
+              <w:rPr>
+                <w:rStyle w:val="Hyperlink"/>
+                <w:rFonts w:cs="B Nazanin" w:hint="cs"/>
+                <w:noProof/>
+                <w:rtl/>
+                <w:lang w:bidi="fa-IR"/>
+              </w:rPr>
+              <w:t>ی</w:t>
+            </w:r>
+            <w:r>
+              <w:rPr>
+                <w:rStyle w:val="Hyperlink"/>
+                <w:rFonts w:cs="B Nazanin"/>
+                <w:noProof/>
+                <w:rtl/>
+                <w:lang w:bidi="fa-IR"/>
+              </w:rPr>
+              <w:t xml:space="preserve"> پرت</w:t>
+            </w:r>
+            <w:r>
+              <w:rPr>
+                <w:noProof/>
+                <w:webHidden/>
+              </w:rPr>
+              <w:tab/>
+            </w:r>
+            <w:r>
+              <w:rPr>
+                <w:noProof/>
+                <w:webHidden/>
+              </w:rPr>
+              <w:fldChar w:fldCharType="begin"/>
+            </w:r>
+            <w:r>
+              <w:rPr>
+                <w:noProof/>
+                <w:webHidden/>
+              </w:rPr>
+              <w:instrText xml:space="preserve"> PAGEREF _Toc105617909 \h </w:instrText>
+            </w:r>
+            <w:r>
+              <w:rPr>
+                <w:noProof/>
+                <w:webHidden/>
+              </w:rPr>
+            </w:r>
+            <w:r>
+              <w:rPr>
+                <w:noProof/>
+                <w:webHidden/>
+              </w:rPr>
+              <w:fldChar w:fldCharType="separate"/>
+            </w:r>
+            <w:r>
+              <w:rPr>
+                <w:noProof/>
+                <w:webHidden/>
+              </w:rPr>
+              <w:t>3</w:t>
+            </w:r>
+            <w:r>
+              <w:rPr>
+                <w:noProof/>
+                <w:webHidden/>
+              </w:rPr>
+              <w:fldChar w:fldCharType="end"/>
+            </w:r>
+          </w:hyperlink>
+        </w:p>
+        <w:p>
+          <w:pPr>
+            <w:pStyle w:val="TOC2"/>
+            <w:tabs>
+              <w:tab w:val="right" w:leader="dot" w:pos="9350"/>
+            </w:tabs>
+            <w:bidi/>
+            <w:rPr>
+              <w:noProof/>
+            </w:rPr>
+          </w:pPr>
+          <w:hyperlink w:anchor="_Toc105617910" w:history="1">
+            <w:r>
+              <w:rPr>
+                <w:rStyle w:val="Hyperlink"/>
+                <w:rFonts w:cs="B Nazanin"/>
+                <w:noProof/>
+                <w:rtl/>
+                <w:lang w:bidi="fa-IR"/>
+              </w:rPr>
+              <w:t>برچسب زدن عکس ها</w:t>
+            </w:r>
+            <w:r>
+              <w:rPr>
+                <w:noProof/>
+                <w:webHidden/>
+              </w:rPr>
+              <w:tab/>
+            </w:r>
+            <w:r>
+              <w:rPr>
+                <w:noProof/>
+                <w:webHidden/>
+              </w:rPr>
+              <w:fldChar w:fldCharType="begin"/>
+            </w:r>
+            <w:r>
+              <w:rPr>
+                <w:noProof/>
+                <w:webHidden/>
+              </w:rPr>
+              <w:instrText xml:space="preserve"> PAGEREF _Toc105617910 \h </w:instrText>
             </w:r>
             <w:r>
               <w:rPr>
@@ -742,9 +942,13 @@
         <w:p>
           <w:pPr>
             <w:bidi/>
+            <w:rPr>
+              <w:rFonts w:cs="B Nazanin"/>
+            </w:rPr>
           </w:pPr>
           <w:r>
             <w:rPr>
+              <w:rFonts w:cs="B Nazanin"/>
               <w:b/>
               <w:bCs/>
               <w:noProof/>
@@ -800,7 +1004,7 @@
         </w:rPr>
       </w:pPr>
       <w:bookmarkStart w:id="0" w:name="_Toc94920407"/>
-      <w:bookmarkStart w:id="1" w:name="_Toc97074023"/>
+      <w:bookmarkStart w:id="1" w:name="_Toc105617906"/>
       <w:r>
         <w:rPr>
           <w:rFonts w:asciiTheme="majorBidi" w:hAnsiTheme="majorBidi" w:cs="B Nazanin"/>
@@ -876,6 +1080,7 @@
       <w:pPr>
         <w:bidi/>
         <w:rPr>
+          <w:rFonts w:cs="B Nazanin"/>
           <w:rtl/>
           <w:lang w:bidi="fa-IR"/>
         </w:rPr>
@@ -885,6 +1090,7 @@
       <w:pPr>
         <w:bidi/>
         <w:rPr>
+          <w:rFonts w:cs="B Nazanin"/>
           <w:rtl/>
           <w:lang w:bidi="fa-IR"/>
         </w:rPr>
@@ -893,12 +1099,14 @@
     <w:p>
       <w:pPr>
         <w:rPr>
-          <w:rtl/>
-          <w:lang w:bidi="fa-IR"/>
-        </w:rPr>
-      </w:pPr>
-      <w:r>
-        <w:rPr>
+          <w:rFonts w:cs="B Nazanin"/>
+          <w:rtl/>
+          <w:lang w:bidi="fa-IR"/>
+        </w:rPr>
+      </w:pPr>
+      <w:r>
+        <w:rPr>
+          <w:rFonts w:cs="B Nazanin"/>
           <w:rtl/>
           <w:lang w:bidi="fa-IR"/>
         </w:rPr>
@@ -915,11 +1123,10 @@
           <w:color w:val="auto"/>
           <w:sz w:val="26"/>
           <w:szCs w:val="26"/>
-          <w:rtl/>
-          <w:lang w:bidi="fa-IR"/>
-        </w:rPr>
-      </w:pPr>
-      <w:bookmarkStart w:id="2" w:name="_Toc97074024"/>
+          <w:lang w:bidi="fa-IR"/>
+        </w:rPr>
+      </w:pPr>
+      <w:bookmarkStart w:id="2" w:name="_Toc105617907"/>
       <w:r>
         <w:rPr>
           <w:rFonts w:cs="B Nazanin" w:hint="cs"/>
@@ -936,18 +1143,27 @@
     </w:p>
     <w:p>
       <w:pPr>
+        <w:bidi/>
+        <w:rPr>
+          <w:rFonts w:cs="B Nazanin"/>
+          <w:lang w:bidi="fa-IR"/>
+        </w:rPr>
+      </w:pPr>
+    </w:p>
+    <w:p>
+      <w:pPr>
         <w:pStyle w:val="Heading1"/>
         <w:bidi/>
-        <w:jc w:val="both"/>
         <w:rPr>
           <w:rFonts w:cs="B Nazanin"/>
           <w:color w:val="auto"/>
           <w:sz w:val="26"/>
           <w:szCs w:val="26"/>
-          <w:lang w:bidi="fa-IR"/>
-        </w:rPr>
-      </w:pPr>
-      <w:bookmarkStart w:id="3" w:name="_Toc97074025"/>
+          <w:rtl/>
+          <w:lang w:bidi="fa-IR"/>
+        </w:rPr>
+      </w:pPr>
+      <w:bookmarkStart w:id="3" w:name="_Toc105617908"/>
       <w:r>
         <w:rPr>
           <w:rFonts w:cs="B Nazanin" w:hint="cs"/>
@@ -957,12 +1173,672 @@
           <w:rtl/>
           <w:lang w:bidi="fa-IR"/>
         </w:rPr>
-        <w:t>بخش دوم: برچسب زدن عکس ها</w:t>
+        <w:t>بخش دوم: پیش پردازش داده ها</w:t>
       </w:r>
       <w:bookmarkEnd w:id="3"/>
     </w:p>
     <w:p>
       <w:pPr>
+        <w:pStyle w:val="Heading2"/>
+        <w:bidi/>
+        <w:rPr>
+          <w:rFonts w:cs="B Nazanin"/>
+          <w:color w:val="auto"/>
+          <w:sz w:val="24"/>
+          <w:szCs w:val="24"/>
+          <w:lang w:bidi="fa-IR"/>
+        </w:rPr>
+      </w:pPr>
+      <w:bookmarkStart w:id="4" w:name="_Toc105617909"/>
+      <w:r>
+        <w:rPr>
+          <w:rFonts w:cs="B Nazanin" w:hint="cs"/>
+          <w:color w:val="auto"/>
+          <w:sz w:val="24"/>
+          <w:szCs w:val="24"/>
+          <w:rtl/>
+          <w:lang w:bidi="fa-IR"/>
+        </w:rPr>
+        <w:t>حذف داده های پرت</w:t>
+      </w:r>
+      <w:bookmarkEnd w:id="4"/>
+    </w:p>
+    <w:p>
+      <w:pPr>
+        <w:bidi/>
+        <w:rPr>
+          <w:rFonts w:cs="B Nazanin"/>
+          <w:rtl/>
+          <w:lang w:bidi="fa-IR"/>
+        </w:rPr>
+      </w:pPr>
+      <w:r>
+        <w:rPr>
+          <w:rFonts w:cs="B Nazanin" w:hint="cs"/>
+          <w:rtl/>
+          <w:lang w:bidi="fa-IR"/>
+        </w:rPr>
+        <w:t>دیتاست ما از سایت دیوار جمع آوری شده بنابراین ممکن است برخی عکس ها مناسب مدل ما نباشد. هدف ما تشخیص خودرو های ایرانی است و از آنجایی که برخی عکس های خودرو ها در سایت دیوار از داخل ماشین ها یا از چرخ و ... است و این داده ها برای مدل ما مناسب نیستند لذا باید این عکس ها را از دیتاست خود حذف کنیم تا دیتاست با کیفیت تری داشته باشیم. برای اینکار لازم است تا مدلی داشته باشیم که عکس های خودرو را از عکس های دیگر (مثل عکس های چرخ خودرو یا داخل خودرو و...) را تفکیک کند و تشخیص دهد. برای اینکار ما از داده هایی که داشتیم به صورت رندوم دیتاستی ایجاد کردیم که یک دسته شامل عکس های خودرو ها از زوایای مختلف و دسته دیگر شامل عکس هایی از خودرو ها مثل داخل خودرو یا چرخ و ... است. ما 3 مدل را برای اینکار در نظر گرفتیم و آموزش دادیم</w:t>
+      </w:r>
+      <w:r>
+        <w:rPr>
+          <w:rStyle w:val="FootnoteReference"/>
+          <w:rFonts w:cs="B Nazanin"/>
+          <w:rtl/>
+          <w:lang w:bidi="fa-IR"/>
+        </w:rPr>
+        <w:footnoteReference w:id="2"/>
+      </w:r>
+      <w:r>
+        <w:rPr>
+          <w:rFonts w:cs="B Nazanin" w:hint="cs"/>
+          <w:rtl/>
+          <w:lang w:bidi="fa-IR"/>
+        </w:rPr>
+        <w:t xml:space="preserve"> که دقت مدل ها </w:t>
+      </w:r>
+      <w:r>
+        <w:rPr>
+          <w:rFonts w:cs="B Nazanin" w:hint="cs"/>
+          <w:rtl/>
+          <w:lang w:bidi="fa-IR"/>
+        </w:rPr>
+        <w:t>به شرح زیر است:</w:t>
+      </w:r>
+    </w:p>
+    <w:tbl>
+      <w:tblPr>
+        <w:tblStyle w:val="TableGrid"/>
+        <w:bidiVisual/>
+        <w:tblW w:w="0" w:type="auto"/>
+        <w:tblLook w:val="04A0" w:firstRow="1" w:lastRow="0" w:firstColumn="1" w:lastColumn="0" w:noHBand="0" w:noVBand="1"/>
+      </w:tblPr>
+      <w:tblGrid>
+        <w:gridCol w:w="3222"/>
+        <w:gridCol w:w="3229"/>
+        <w:gridCol w:w="3125"/>
+      </w:tblGrid>
+      <w:tr>
+        <w:tc>
+          <w:tcPr>
+            <w:tcW w:w="3222" w:type="dxa"/>
+          </w:tcPr>
+          <w:p>
+            <w:pPr>
+              <w:bidi/>
+              <w:jc w:val="center"/>
+              <w:rPr>
+                <w:rFonts w:cs="B Nazanin"/>
+                <w:rtl/>
+                <w:lang w:bidi="fa-IR"/>
+              </w:rPr>
+            </w:pPr>
+            <w:r>
+              <w:rPr>
+                <w:rFonts w:cs="B Nazanin" w:hint="cs"/>
+                <w:rtl/>
+                <w:lang w:bidi="fa-IR"/>
+              </w:rPr>
+              <w:t>نام مدل</w:t>
+            </w:r>
+          </w:p>
+        </w:tc>
+        <w:tc>
+          <w:tcPr>
+            <w:tcW w:w="3229" w:type="dxa"/>
+          </w:tcPr>
+          <w:p>
+            <w:pPr>
+              <w:bidi/>
+              <w:jc w:val="center"/>
+              <w:rPr>
+                <w:rFonts w:cs="B Nazanin"/>
+                <w:rtl/>
+                <w:lang w:bidi="fa-IR"/>
+              </w:rPr>
+            </w:pPr>
+            <w:r>
+              <w:rPr>
+                <w:rFonts w:cs="B Nazanin" w:hint="cs"/>
+                <w:rtl/>
+                <w:lang w:bidi="fa-IR"/>
+              </w:rPr>
+              <w:t>دقت مدل</w:t>
+            </w:r>
+          </w:p>
+        </w:tc>
+        <w:tc>
+          <w:tcPr>
+            <w:tcW w:w="3125" w:type="dxa"/>
+          </w:tcPr>
+          <w:p>
+            <w:pPr>
+              <w:bidi/>
+              <w:jc w:val="center"/>
+              <w:rPr>
+                <w:rFonts w:cs="B Nazanin"/>
+                <w:lang w:bidi="fa-IR"/>
+              </w:rPr>
+            </w:pPr>
+            <w:r>
+              <w:rPr>
+                <w:rFonts w:cs="B Nazanin" w:hint="cs"/>
+                <w:rtl/>
+                <w:lang w:bidi="fa-IR"/>
+              </w:rPr>
+              <w:t xml:space="preserve">مقدار </w:t>
+            </w:r>
+            <w:r>
+              <w:rPr>
+                <w:rFonts w:cs="B Nazanin"/>
+                <w:lang w:bidi="fa-IR"/>
+              </w:rPr>
+              <w:t>Loss</w:t>
+            </w:r>
+          </w:p>
+        </w:tc>
+      </w:tr>
+      <w:tr>
+        <w:tc>
+          <w:tcPr>
+            <w:tcW w:w="3222" w:type="dxa"/>
+          </w:tcPr>
+          <w:p>
+            <w:pPr>
+              <w:bidi/>
+              <w:jc w:val="center"/>
+              <w:rPr>
+                <w:rFonts w:cs="B Nazanin"/>
+                <w:rtl/>
+                <w:lang w:bidi="fa-IR"/>
+              </w:rPr>
+            </w:pPr>
+            <w:r>
+              <w:rPr>
+                <w:rFonts w:cs="B Nazanin"/>
+                <w:lang w:bidi="fa-IR"/>
+              </w:rPr>
+              <w:t>Inception_resnet_v2</w:t>
+            </w:r>
+          </w:p>
+        </w:tc>
+        <w:tc>
+          <w:tcPr>
+            <w:tcW w:w="3229" w:type="dxa"/>
+          </w:tcPr>
+          <w:p>
+            <w:pPr>
+              <w:bidi/>
+              <w:jc w:val="center"/>
+              <w:rPr>
+                <w:rFonts w:cs="B Nazanin"/>
+                <w:rtl/>
+                <w:lang w:bidi="fa-IR"/>
+              </w:rPr>
+            </w:pPr>
+            <w:r>
+              <w:rPr>
+                <w:rFonts w:cs="B Nazanin"/>
+                <w:lang w:bidi="fa-IR"/>
+              </w:rPr>
+              <w:t>0.985</w:t>
+            </w:r>
+          </w:p>
+        </w:tc>
+        <w:tc>
+          <w:tcPr>
+            <w:tcW w:w="3125" w:type="dxa"/>
+          </w:tcPr>
+          <w:p>
+            <w:pPr>
+              <w:bidi/>
+              <w:jc w:val="center"/>
+              <w:rPr>
+                <w:rFonts w:cs="B Nazanin"/>
+                <w:rtl/>
+                <w:lang w:bidi="fa-IR"/>
+              </w:rPr>
+            </w:pPr>
+            <w:r>
+              <w:rPr>
+                <w:rFonts w:cs="B Nazanin"/>
+                <w:lang w:bidi="fa-IR"/>
+              </w:rPr>
+              <w:t>0.044</w:t>
+            </w:r>
+          </w:p>
+        </w:tc>
+      </w:tr>
+      <w:tr>
+        <w:tc>
+          <w:tcPr>
+            <w:tcW w:w="3222" w:type="dxa"/>
+          </w:tcPr>
+          <w:p>
+            <w:pPr>
+              <w:bidi/>
+              <w:jc w:val="center"/>
+              <w:rPr>
+                <w:rFonts w:cs="B Nazanin"/>
+                <w:rtl/>
+                <w:lang w:bidi="fa-IR"/>
+              </w:rPr>
+            </w:pPr>
+            <w:r>
+              <w:rPr>
+                <w:rFonts w:cs="B Nazanin"/>
+                <w:lang w:bidi="fa-IR"/>
+              </w:rPr>
+              <w:t>Inception_v3</w:t>
+            </w:r>
+          </w:p>
+        </w:tc>
+        <w:tc>
+          <w:tcPr>
+            <w:tcW w:w="3229" w:type="dxa"/>
+          </w:tcPr>
+          <w:p>
+            <w:pPr>
+              <w:bidi/>
+              <w:jc w:val="center"/>
+              <w:rPr>
+                <w:rFonts w:cs="B Nazanin"/>
+                <w:rtl/>
+                <w:lang w:bidi="fa-IR"/>
+              </w:rPr>
+            </w:pPr>
+            <w:r>
+              <w:rPr>
+                <w:rFonts w:cs="B Nazanin"/>
+                <w:lang w:bidi="fa-IR"/>
+              </w:rPr>
+              <w:t>0.980</w:t>
+            </w:r>
+          </w:p>
+        </w:tc>
+        <w:tc>
+          <w:tcPr>
+            <w:tcW w:w="3125" w:type="dxa"/>
+          </w:tcPr>
+          <w:p>
+            <w:pPr>
+              <w:bidi/>
+              <w:jc w:val="center"/>
+              <w:rPr>
+                <w:rFonts w:cs="B Nazanin"/>
+                <w:rtl/>
+                <w:lang w:bidi="fa-IR"/>
+              </w:rPr>
+            </w:pPr>
+            <w:r>
+              <w:rPr>
+                <w:rFonts w:cs="B Nazanin"/>
+                <w:lang w:bidi="fa-IR"/>
+              </w:rPr>
+              <w:t>0.053</w:t>
+            </w:r>
+          </w:p>
+        </w:tc>
+      </w:tr>
+      <w:tr>
+        <w:tc>
+          <w:tcPr>
+            <w:tcW w:w="3222" w:type="dxa"/>
+          </w:tcPr>
+          <w:p>
+            <w:pPr>
+              <w:bidi/>
+              <w:jc w:val="center"/>
+              <w:rPr>
+                <w:rFonts w:cs="B Nazanin"/>
+                <w:rtl/>
+                <w:lang w:bidi="fa-IR"/>
+              </w:rPr>
+            </w:pPr>
+            <w:proofErr w:type="spellStart"/>
+            <w:r>
+              <w:rPr>
+                <w:rFonts w:cs="B Nazanin"/>
+                <w:lang w:bidi="fa-IR"/>
+              </w:rPr>
+              <w:t>mobilenet</w:t>
+            </w:r>
+            <w:proofErr w:type="spellEnd"/>
+          </w:p>
+        </w:tc>
+        <w:tc>
+          <w:tcPr>
+            <w:tcW w:w="3229" w:type="dxa"/>
+          </w:tcPr>
+          <w:p>
+            <w:pPr>
+              <w:bidi/>
+              <w:jc w:val="center"/>
+              <w:rPr>
+                <w:rFonts w:cs="B Nazanin"/>
+                <w:rtl/>
+                <w:lang w:bidi="fa-IR"/>
+              </w:rPr>
+            </w:pPr>
+            <w:r>
+              <w:rPr>
+                <w:rFonts w:cs="B Nazanin"/>
+                <w:lang w:bidi="fa-IR"/>
+              </w:rPr>
+              <w:t>0.995</w:t>
+            </w:r>
+          </w:p>
+        </w:tc>
+        <w:tc>
+          <w:tcPr>
+            <w:tcW w:w="3125" w:type="dxa"/>
+          </w:tcPr>
+          <w:p>
+            <w:pPr>
+              <w:keepNext/>
+              <w:bidi/>
+              <w:jc w:val="center"/>
+              <w:rPr>
+                <w:rFonts w:cs="B Nazanin"/>
+                <w:rtl/>
+                <w:lang w:bidi="fa-IR"/>
+              </w:rPr>
+            </w:pPr>
+            <w:r>
+              <w:rPr>
+                <w:rFonts w:cs="B Nazanin"/>
+                <w:lang w:bidi="fa-IR"/>
+              </w:rPr>
+              <w:t>0.036</w:t>
+            </w:r>
+          </w:p>
+        </w:tc>
+      </w:tr>
+    </w:tbl>
+    <w:p>
+      <w:pPr>
+        <w:pStyle w:val="Caption"/>
+        <w:bidi/>
+        <w:jc w:val="center"/>
+        <w:rPr>
+          <w:rFonts w:cs="B Nazanin"/>
+          <w:lang w:bidi="fa-IR"/>
+        </w:rPr>
+      </w:pPr>
+      <w:r>
+        <w:rPr>
+          <w:rFonts w:cs="B Nazanin"/>
+          <w:rtl/>
+        </w:rPr>
+        <w:t xml:space="preserve">جدول </w:t>
+      </w:r>
+      <w:r>
+        <w:rPr>
+          <w:rFonts w:cs="B Nazanin"/>
+          <w:rtl/>
+        </w:rPr>
+        <w:fldChar w:fldCharType="begin"/>
+      </w:r>
+      <w:r>
+        <w:rPr>
+          <w:rFonts w:cs="B Nazanin"/>
+          <w:rtl/>
+        </w:rPr>
+        <w:instrText xml:space="preserve"> </w:instrText>
+      </w:r>
+      <w:r>
+        <w:rPr>
+          <w:rFonts w:cs="B Nazanin"/>
+        </w:rPr>
+        <w:instrText>SEQ</w:instrText>
+      </w:r>
+      <w:r>
+        <w:rPr>
+          <w:rFonts w:cs="B Nazanin"/>
+          <w:rtl/>
+        </w:rPr>
+        <w:instrText xml:space="preserve"> جدول \* </w:instrText>
+      </w:r>
+      <w:r>
+        <w:rPr>
+          <w:rFonts w:cs="B Nazanin"/>
+        </w:rPr>
+        <w:instrText>ARABIC</w:instrText>
+      </w:r>
+      <w:r>
+        <w:rPr>
+          <w:rFonts w:cs="B Nazanin"/>
+          <w:rtl/>
+        </w:rPr>
+        <w:instrText xml:space="preserve"> </w:instrText>
+      </w:r>
+      <w:r>
+        <w:rPr>
+          <w:rFonts w:cs="B Nazanin"/>
+          <w:rtl/>
+        </w:rPr>
+        <w:fldChar w:fldCharType="separate"/>
+      </w:r>
+      <w:r>
+        <w:rPr>
+          <w:rFonts w:cs="B Nazanin"/>
+          <w:noProof/>
+          <w:rtl/>
+        </w:rPr>
+        <w:t>1</w:t>
+      </w:r>
+      <w:r>
+        <w:rPr>
+          <w:rFonts w:cs="B Nazanin"/>
+          <w:rtl/>
+        </w:rPr>
+        <w:fldChar w:fldCharType="end"/>
+      </w:r>
+      <w:r>
+        <w:rPr>
+          <w:rFonts w:cs="B Nazanin" w:hint="cs"/>
+          <w:rtl/>
+          <w:lang w:bidi="fa-IR"/>
+        </w:rPr>
+        <w:t xml:space="preserve"> - مقدار دقت و خطای 3 مدل برای تشخیص داده های پرت از داده های خودرو ها</w:t>
+      </w:r>
+    </w:p>
+    <w:p>
+      <w:pPr>
+        <w:bidi/>
+        <w:rPr>
+          <w:rFonts w:cs="B Nazanin"/>
+          <w:lang w:bidi="fa-IR"/>
+        </w:rPr>
+      </w:pPr>
+      <w:r>
+        <w:rPr>
+          <w:rFonts w:cs="B Nazanin" w:hint="cs"/>
+          <w:rtl/>
+          <w:lang w:bidi="fa-IR"/>
+        </w:rPr>
+        <w:t xml:space="preserve">همانطور که میبینید این مدل ها دقت مناسبی دارند اما خب هر کدام از این مدل ها در تعداد بسیار کمی از عکس ها ممکن است به اشتباه کلاس داده را تشخیص دهند ما برای آنکه این خطا را به حداق برسانیم 3 مدل را با هم ترکیب کردیم و یک مدل به نام مدل </w:t>
+      </w:r>
+      <w:r>
+        <w:rPr>
+          <w:rFonts w:cs="B Nazanin"/>
+          <w:lang w:bidi="fa-IR"/>
+        </w:rPr>
+        <w:t>ensemble</w:t>
+      </w:r>
+      <w:r>
+        <w:rPr>
+          <w:rFonts w:cs="B Nazanin" w:hint="cs"/>
+          <w:rtl/>
+          <w:lang w:bidi="fa-IR"/>
+        </w:rPr>
+        <w:t xml:space="preserve"> ساختیم که لایه نهایی آن یک لایه </w:t>
+      </w:r>
+      <w:r>
+        <w:rPr>
+          <w:rFonts w:cs="B Nazanin"/>
+          <w:lang w:bidi="fa-IR"/>
+        </w:rPr>
+        <w:t>Average</w:t>
+      </w:r>
+      <w:r>
+        <w:rPr>
+          <w:rFonts w:cs="B Nazanin" w:hint="cs"/>
+          <w:rtl/>
+          <w:lang w:bidi="fa-IR"/>
+        </w:rPr>
+        <w:t xml:space="preserve"> است که از خروجی 3 مدل میانگین میگیرد. در نهایت دقت مدل </w:t>
+      </w:r>
+      <w:r>
+        <w:rPr>
+          <w:rFonts w:cs="B Nazanin"/>
+          <w:lang w:bidi="fa-IR"/>
+        </w:rPr>
+        <w:t>ensemble</w:t>
+      </w:r>
+      <w:r>
+        <w:rPr>
+          <w:rFonts w:cs="B Nazanin" w:hint="cs"/>
+          <w:rtl/>
+          <w:lang w:bidi="fa-IR"/>
+        </w:rPr>
+        <w:t xml:space="preserve"> برابر با 0.995 و مقدار خطای آن به 0.028 رسید و از آنجایی که ما میخواهیم داده های پرت را حذف کنیم میخواهیم از یک مدل با حداکثر دقت و حداقل خطا استفاده کنیم که مدل </w:t>
+      </w:r>
+      <w:r>
+        <w:rPr>
+          <w:rFonts w:cs="B Nazanin"/>
+          <w:lang w:bidi="fa-IR"/>
+        </w:rPr>
+        <w:t>ensemble</w:t>
+      </w:r>
+      <w:r>
+        <w:rPr>
+          <w:rFonts w:cs="B Nazanin" w:hint="cs"/>
+          <w:rtl/>
+          <w:lang w:bidi="fa-IR"/>
+        </w:rPr>
+        <w:t xml:space="preserve"> برای اینکار گزینه مناسبی است.</w:t>
+      </w:r>
+    </w:p>
+    <w:p>
+      <w:pPr>
+        <w:bidi/>
+        <w:rPr>
+          <w:rFonts w:cs="B Nazanin" w:hint="cs"/>
+          <w:rtl/>
+          <w:lang w:bidi="fa-IR"/>
+        </w:rPr>
+      </w:pPr>
+      <w:r>
+        <w:rPr>
+          <w:rFonts w:cs="B Nazanin" w:hint="cs"/>
+          <w:rtl/>
+          <w:lang w:bidi="fa-IR"/>
+        </w:rPr>
+        <w:t xml:space="preserve">نکته ای که لازم است به آن اشاره کنیم این است که چون ما برای این بخش دیتاست کوچکی در نظر گرفتیم که تنها شامل 500 داده آموزش و 100 داده </w:t>
+      </w:r>
+      <w:r>
+        <w:rPr>
+          <w:rFonts w:cs="B Nazanin"/>
+          <w:lang w:bidi="fa-IR"/>
+        </w:rPr>
+        <w:t>validation</w:t>
+      </w:r>
+      <w:r>
+        <w:rPr>
+          <w:rFonts w:cs="B Nazanin" w:hint="cs"/>
+          <w:rtl/>
+          <w:lang w:bidi="fa-IR"/>
+        </w:rPr>
+        <w:t xml:space="preserve"> و 200 داده آزمون</w:t>
+      </w:r>
+      <w:r>
+        <w:rPr>
+          <w:rFonts w:cs="B Nazanin" w:hint="cs"/>
+          <w:rtl/>
+          <w:lang w:bidi="fa-IR"/>
+        </w:rPr>
+        <w:t xml:space="preserve"> است بنابراین به روش </w:t>
+      </w:r>
+      <w:r>
+        <w:rPr>
+          <w:rFonts w:cs="B Nazanin"/>
+          <w:lang w:bidi="fa-IR"/>
+        </w:rPr>
+        <w:t>transfer learning</w:t>
+      </w:r>
+      <w:r>
+        <w:rPr>
+          <w:rFonts w:cs="B Nazanin" w:hint="cs"/>
+          <w:rtl/>
+          <w:lang w:bidi="fa-IR"/>
+        </w:rPr>
+        <w:t xml:space="preserve"> ابتدا از وزن های </w:t>
+      </w:r>
+      <w:proofErr w:type="spellStart"/>
+      <w:r>
+        <w:rPr>
+          <w:rFonts w:cs="B Nazanin"/>
+          <w:lang w:bidi="fa-IR"/>
+        </w:rPr>
+        <w:t>imagenet</w:t>
+      </w:r>
+      <w:proofErr w:type="spellEnd"/>
+      <w:r>
+        <w:rPr>
+          <w:rFonts w:cs="B Nazanin" w:hint="cs"/>
+          <w:rtl/>
+          <w:lang w:bidi="fa-IR"/>
+        </w:rPr>
+        <w:t xml:space="preserve"> برای این مدل ها به عنوان وزن اولیه </w:t>
+      </w:r>
+      <w:r>
+        <w:rPr>
+          <w:rFonts w:cs="B Nazanin" w:hint="cs"/>
+          <w:rtl/>
+          <w:lang w:bidi="fa-IR"/>
+        </w:rPr>
+        <w:t>در نظر گرفتیم</w:t>
+      </w:r>
+      <w:bookmarkStart w:id="5" w:name="_GoBack"/>
+      <w:bookmarkEnd w:id="5"/>
+      <w:r>
+        <w:rPr>
+          <w:rFonts w:cs="B Nazanin" w:hint="cs"/>
+          <w:rtl/>
+          <w:lang w:bidi="fa-IR"/>
+        </w:rPr>
+        <w:t xml:space="preserve"> و سپس مدل را روی دیتاست خود آموزش دادیم.</w:t>
+      </w:r>
+    </w:p>
+    <w:p>
+      <w:pPr>
+        <w:pStyle w:val="Heading2"/>
+        <w:bidi/>
+        <w:rPr>
+          <w:rFonts w:cs="B Nazanin"/>
+          <w:color w:val="auto"/>
+          <w:sz w:val="24"/>
+          <w:szCs w:val="24"/>
+          <w:lang w:bidi="fa-IR"/>
+        </w:rPr>
+      </w:pPr>
+      <w:bookmarkStart w:id="6" w:name="_Toc105617910"/>
+      <w:r>
+        <w:rPr>
+          <w:rFonts w:cs="B Nazanin" w:hint="cs"/>
+          <w:color w:val="auto"/>
+          <w:sz w:val="24"/>
+          <w:szCs w:val="24"/>
+          <w:rtl/>
+          <w:lang w:bidi="fa-IR"/>
+        </w:rPr>
+        <w:t>برچسب زدن عکس ها</w:t>
+      </w:r>
+      <w:bookmarkEnd w:id="6"/>
+    </w:p>
+    <w:p>
+      <w:pPr>
         <w:bidi/>
         <w:jc w:val="both"/>
         <w:rPr>
@@ -1008,7 +1884,16 @@
           <w:rtl/>
           <w:lang w:bidi="fa-IR"/>
         </w:rPr>
-        <w:t xml:space="preserve"> ماشین نیز در برچسب عکس ها مشخص شده باشد. ما اگر بخواهیم برای تک تک عکس ها برچسب گذاری را به صورت دستی انجام دهیم، از آنجایی که تعدادعکس ها بسیار زیاد است در نتیجه برچسب گذاری آنها به شدت زمان خواهد برد. بنابراین باید به دنبال روش های برچسب گذاری اتوماتیک یا شبه اتوماتیک باشیم.</w:t>
+        <w:t xml:space="preserve"> ماشین نیز در برچسب عکس ها مشخص شده باشد. ما اگر بخواهیم برای تک تک عکس ها برچسب گذاری را به صورت دستی انجام دهیم، از آنجایی </w:t>
+      </w:r>
+      <w:r>
+        <w:rPr>
+          <w:rFonts w:cs="B Nazanin" w:hint="cs"/>
+          <w:rtl/>
+          <w:lang w:bidi="fa-IR"/>
+        </w:rPr>
+        <w:lastRenderedPageBreak/>
+        <w:t>که تعدادعکس ها بسیار زیاد است در نتیجه برچسب گذاری آنها به شدت زمان خواهد برد. بنابراین باید به دنبال روش های برچسب گذاری اتوماتیک یا شبه اتوماتیک باشیم.</w:t>
       </w:r>
     </w:p>
     <w:p>
@@ -1134,7 +2019,7 @@
           <w:noProof/>
         </w:rPr>
         <w:drawing>
-          <wp:inline distT="0" distB="0" distL="0" distR="0" wp14:anchorId="55C7A51E" wp14:editId="67164E62">
+          <wp:inline distT="0" distB="0" distL="0" distR="0" wp14:anchorId="10F21773" wp14:editId="327A4529">
             <wp:extent cx="4140200" cy="2693784"/>
             <wp:effectExtent l="0" t="0" r="0" b="0"/>
             <wp:docPr id="1" name="Picture 1"/>
@@ -1348,7 +2233,7 @@
           <w:noProof/>
         </w:rPr>
         <w:drawing>
-          <wp:inline distT="0" distB="0" distL="0" distR="0" wp14:anchorId="5DC9E150" wp14:editId="24D5A07E">
+          <wp:inline distT="0" distB="0" distL="0" distR="0" wp14:anchorId="17BBFA15" wp14:editId="2175B659">
             <wp:extent cx="4228651" cy="685800"/>
             <wp:effectExtent l="0" t="0" r="635" b="0"/>
             <wp:docPr id="2" name="Picture 2"/>
@@ -1547,9 +2432,8 @@
           <w:rFonts w:cs="B Nazanin"/>
           <w:noProof/>
         </w:rPr>
-        <w:lastRenderedPageBreak/>
         <w:drawing>
-          <wp:inline distT="0" distB="0" distL="0" distR="0" wp14:anchorId="327AC0DD" wp14:editId="2A45B5E1">
+          <wp:inline distT="0" distB="0" distL="0" distR="0" wp14:anchorId="3BE12915" wp14:editId="47F1DFAC">
             <wp:extent cx="4270483" cy="1587744"/>
             <wp:effectExtent l="0" t="0" r="0" b="0"/>
             <wp:docPr id="3" name="Picture 3"/>
@@ -1757,8 +2641,9 @@
           <w:rFonts w:cs="B Nazanin"/>
           <w:noProof/>
         </w:rPr>
+        <w:lastRenderedPageBreak/>
         <w:drawing>
-          <wp:inline distT="0" distB="0" distL="0" distR="0" wp14:anchorId="4F5F392D" wp14:editId="13215548">
+          <wp:inline distT="0" distB="0" distL="0" distR="0" wp14:anchorId="251EA98B" wp14:editId="245B0E18">
             <wp:extent cx="4297192" cy="2146300"/>
             <wp:effectExtent l="0" t="0" r="8255" b="6350"/>
             <wp:docPr id="4" name="Picture 4"/>
@@ -1969,7 +2854,7 @@
           <w:noProof/>
         </w:rPr>
         <w:drawing>
-          <wp:inline distT="0" distB="0" distL="0" distR="0" wp14:anchorId="00D16E25" wp14:editId="7D7B43C0">
+          <wp:inline distT="0" distB="0" distL="0" distR="0" wp14:anchorId="543864F7" wp14:editId="1286450E">
             <wp:extent cx="4286529" cy="1873983"/>
             <wp:effectExtent l="0" t="0" r="0" b="0"/>
             <wp:docPr id="6" name="Picture 6"/>
@@ -2169,9 +3054,8 @@
           <w:rFonts w:cs="B Nazanin"/>
           <w:noProof/>
         </w:rPr>
-        <w:lastRenderedPageBreak/>
         <w:drawing>
-          <wp:inline distT="0" distB="0" distL="0" distR="0" wp14:anchorId="7CE3136F" wp14:editId="2E6D8A47">
+          <wp:inline distT="0" distB="0" distL="0" distR="0" wp14:anchorId="4413DE16" wp14:editId="493BCE14">
             <wp:extent cx="4527550" cy="2455809"/>
             <wp:effectExtent l="0" t="0" r="6350" b="1905"/>
             <wp:docPr id="7" name="Picture 7"/>
@@ -2379,8 +3263,9 @@
           <w:rFonts w:cs="B Nazanin"/>
           <w:noProof/>
         </w:rPr>
+        <w:lastRenderedPageBreak/>
         <w:drawing>
-          <wp:inline distT="0" distB="0" distL="0" distR="0" wp14:anchorId="3B5E907F" wp14:editId="35DA35A6">
+          <wp:inline distT="0" distB="0" distL="0" distR="0" wp14:anchorId="165DB82D" wp14:editId="246F40D6">
             <wp:extent cx="4629846" cy="1993900"/>
             <wp:effectExtent l="0" t="0" r="0" b="6350"/>
             <wp:docPr id="8" name="Picture 8"/>
@@ -2588,7 +3473,7 @@
           <w:noProof/>
         </w:rPr>
         <w:drawing>
-          <wp:inline distT="0" distB="0" distL="0" distR="0" wp14:anchorId="0F48EF29" wp14:editId="7C0BA0CD">
+          <wp:inline distT="0" distB="0" distL="0" distR="0" wp14:anchorId="5B1704D8" wp14:editId="1D21A7AA">
             <wp:extent cx="4795165" cy="2025650"/>
             <wp:effectExtent l="0" t="0" r="5715" b="0"/>
             <wp:docPr id="9" name="Picture 9"/>
@@ -2907,7 +3792,6 @@
           <w:rFonts w:cs="B Nazanin"/>
           <w:lang w:bidi="fa-IR"/>
         </w:rPr>
-        <w:lastRenderedPageBreak/>
         <w:t>faster_rcnn_resnet50_v1b_voc</w:t>
       </w:r>
       <w:r>
@@ -3208,17 +4092,18 @@
         <w:bidi/>
         <w:jc w:val="both"/>
         <w:rPr>
-          <w:rFonts w:cs="B Nazanin" w:hint="cs"/>
-          <w:rtl/>
-          <w:lang w:bidi="fa-IR"/>
-        </w:rPr>
-      </w:pPr>
-      <w:r>
-        <w:rPr>
-          <w:rFonts w:cs="B Nazanin" w:hint="cs"/>
-          <w:rtl/>
-          <w:lang w:bidi="fa-IR"/>
-        </w:rPr>
+          <w:rFonts w:cs="B Nazanin"/>
+          <w:rtl/>
+          <w:lang w:bidi="fa-IR"/>
+        </w:rPr>
+      </w:pPr>
+      <w:r>
+        <w:rPr>
+          <w:rFonts w:cs="B Nazanin" w:hint="cs"/>
+          <w:rtl/>
+          <w:lang w:bidi="fa-IR"/>
+        </w:rPr>
+        <w:lastRenderedPageBreak/>
         <w:t xml:space="preserve">بنابراین چون بیشترین سرعت مربوط به  مدل </w:t>
       </w:r>
       <w:r>
@@ -3258,7 +4143,7 @@
         <w:bidi/>
         <w:jc w:val="both"/>
         <w:rPr>
-          <w:rFonts w:cs="B Nazanin" w:hint="cs"/>
+          <w:rFonts w:cs="B Nazanin"/>
           <w:rtl/>
           <w:lang w:bidi="fa-IR"/>
         </w:rPr>
@@ -3317,13 +4202,17 @@
         <w:keepNext/>
         <w:bidi/>
         <w:jc w:val="center"/>
-      </w:pPr>
-      <w:r>
-        <w:rPr>
+        <w:rPr>
+          <w:rFonts w:cs="B Nazanin"/>
+        </w:rPr>
+      </w:pPr>
+      <w:r>
+        <w:rPr>
+          <w:rFonts w:cs="B Nazanin"/>
           <w:noProof/>
         </w:rPr>
         <w:drawing>
-          <wp:inline distT="0" distB="0" distL="0" distR="0" wp14:anchorId="39E9BB82" wp14:editId="56CB2C63">
+          <wp:inline distT="0" distB="0" distL="0" distR="0" wp14:anchorId="2F29EC64" wp14:editId="765E84AD">
             <wp:extent cx="3663950" cy="1816100"/>
             <wp:effectExtent l="0" t="0" r="0" b="0"/>
             <wp:docPr id="5" name="Picture 5"/>
@@ -3516,15 +4405,7 @@
           <w:rtl/>
           <w:lang w:bidi="fa-IR"/>
         </w:rPr>
-        <w:t xml:space="preserve"> ما برای جلوگیری از این مشکل آمدیم </w:t>
-      </w:r>
-      <w:r>
-        <w:rPr>
-          <w:rFonts w:cs="B Nazanin" w:hint="cs"/>
-          <w:rtl/>
-          <w:lang w:bidi="fa-IR"/>
-        </w:rPr>
-        <w:t xml:space="preserve">از ایده ی انتخاب شی با بیشترین مساحت </w:t>
+        <w:t xml:space="preserve"> ما برای جلوگیری از این مشکل آمدیم از ایده ی انتخاب شی با بیشترین مساحت </w:t>
       </w:r>
       <w:r>
         <w:rPr>
@@ -3539,24 +4420,7 @@
           <w:rtl/>
           <w:lang w:bidi="fa-IR"/>
         </w:rPr>
-        <w:t xml:space="preserve"> </w:t>
-      </w:r>
-      <w:r>
-        <w:rPr>
-          <w:rFonts w:cs="B Nazanin" w:hint="cs"/>
-          <w:rtl/>
-          <w:lang w:bidi="fa-IR"/>
-        </w:rPr>
-        <w:lastRenderedPageBreak/>
-        <w:t>استفاده کردیم</w:t>
-      </w:r>
-      <w:r>
-        <w:rPr>
-          <w:rFonts w:cs="B Nazanin" w:hint="cs"/>
-          <w:rtl/>
-          <w:lang w:bidi="fa-IR"/>
-        </w:rPr>
-        <w:t>.</w:t>
+        <w:t xml:space="preserve"> استفاده کردیم.</w:t>
       </w:r>
       <w:r>
         <w:rPr>
@@ -3614,8 +4478,6 @@
         </w:rPr>
         <w:t>رین مساحت را دارد انتخاب میکنیم.</w:t>
       </w:r>
-      <w:bookmarkStart w:id="4" w:name="_GoBack"/>
-      <w:bookmarkEnd w:id="4"/>
     </w:p>
     <w:sectPr>
       <w:pgSz w:w="12240" w:h="15840"/>
@@ -3690,7 +4552,7 @@
             <w:noProof/>
             <w:rtl/>
           </w:rPr>
-          <w:t>6</w:t>
+          <w:t>3</w:t>
         </w:r>
         <w:r>
           <w:rPr>
@@ -3768,6 +4630,102 @@
           <w:lang w:bidi="fa-IR"/>
         </w:rPr>
         <w:t>mwaghei78@gmail.com</w:t>
+      </w:r>
+    </w:p>
+  </w:footnote>
+  <w:footnote w:id="2">
+    <w:p>
+      <w:pPr>
+        <w:pStyle w:val="FootnoteText"/>
+        <w:rPr>
+          <w:rFonts w:cs="B Nazanin"/>
+          <w:rtl/>
+          <w:lang w:bidi="fa-IR"/>
+        </w:rPr>
+      </w:pPr>
+      <w:r>
+        <w:rPr>
+          <w:rStyle w:val="FootnoteReference"/>
+          <w:rFonts w:cs="B Nazanin"/>
+        </w:rPr>
+        <w:footnoteRef/>
+      </w:r>
+      <w:r>
+        <w:rPr>
+          <w:rFonts w:cs="B Nazanin"/>
+          <w:rtl/>
+        </w:rPr>
+        <w:t xml:space="preserve"> </w:t>
+      </w:r>
+      <w:r>
+        <w:rPr>
+          <w:rFonts w:cs="B Nazanin" w:hint="cs"/>
+          <w:rtl/>
+          <w:lang w:bidi="fa-IR"/>
+        </w:rPr>
+        <w:t xml:space="preserve">مدل ها شامل 3 مدل </w:t>
+      </w:r>
+      <w:r>
+        <w:rPr>
+          <w:rFonts w:cs="B Nazanin"/>
+          <w:lang w:bidi="fa-IR"/>
+        </w:rPr>
+        <w:t>inception_resnet_v2</w:t>
+      </w:r>
+      <w:r>
+        <w:rPr>
+          <w:rFonts w:cs="B Nazanin" w:hint="cs"/>
+          <w:rtl/>
+          <w:lang w:bidi="fa-IR"/>
+        </w:rPr>
+        <w:t xml:space="preserve"> و </w:t>
+      </w:r>
+      <w:r>
+        <w:rPr>
+          <w:rFonts w:cs="B Nazanin"/>
+          <w:lang w:bidi="fa-IR"/>
+        </w:rPr>
+        <w:t>inception_v3</w:t>
+      </w:r>
+      <w:r>
+        <w:rPr>
+          <w:rFonts w:cs="B Nazanin" w:hint="cs"/>
+          <w:rtl/>
+          <w:lang w:bidi="fa-IR"/>
+        </w:rPr>
+        <w:t xml:space="preserve"> و </w:t>
+      </w:r>
+      <w:proofErr w:type="spellStart"/>
+      <w:r>
+        <w:rPr>
+          <w:rFonts w:cs="B Nazanin"/>
+          <w:lang w:bidi="fa-IR"/>
+        </w:rPr>
+        <w:t>mobilenet</w:t>
+      </w:r>
+      <w:proofErr w:type="spellEnd"/>
+      <w:r>
+        <w:rPr>
+          <w:rFonts w:cs="B Nazanin" w:hint="cs"/>
+          <w:rtl/>
+          <w:lang w:bidi="fa-IR"/>
+        </w:rPr>
+        <w:t xml:space="preserve"> </w:t>
+      </w:r>
+      <w:r>
+        <w:rPr>
+          <w:rFonts w:cs="B Nazanin"/>
+          <w:lang w:bidi="fa-IR"/>
+        </w:rPr>
+        <w:t xml:space="preserve"> </w:t>
+      </w:r>
+      <w:r>
+        <w:rPr>
+          <w:rFonts w:cs="B Nazanin" w:hint="cs"/>
+          <w:rtl/>
+          <w:lang w:bidi="fa-IR"/>
+        </w:rPr>
+        <w:t>می باشد.</w:t>
       </w:r>
     </w:p>
   </w:footnote>
@@ -4328,6 +5286,30 @@
       <w:color w:val="365F91" w:themeColor="accent1" w:themeShade="BF"/>
       <w:sz w:val="28"/>
       <w:szCs w:val="28"/>
+    </w:rPr>
+  </w:style>
+  <w:style w:type="paragraph" w:styleId="Heading2">
+    <w:name w:val="heading 2"/>
+    <w:basedOn w:val="Normal"/>
+    <w:next w:val="Normal"/>
+    <w:link w:val="Heading2Char"/>
+    <w:uiPriority w:val="9"/>
+    <w:unhideWhenUsed/>
+    <w:qFormat/>
+    <w:rsid w:val="00E953A4"/>
+    <w:pPr>
+      <w:keepNext/>
+      <w:keepLines/>
+      <w:spacing w:before="200" w:after="0"/>
+      <w:outlineLvl w:val="1"/>
+    </w:pPr>
+    <w:rPr>
+      <w:rFonts w:asciiTheme="majorHAnsi" w:eastAsiaTheme="majorEastAsia" w:hAnsiTheme="majorHAnsi" w:cstheme="majorBidi"/>
+      <w:b/>
+      <w:bCs/>
+      <w:color w:val="4F81BD" w:themeColor="accent1"/>
+      <w:sz w:val="26"/>
+      <w:szCs w:val="26"/>
     </w:rPr>
   </w:style>
   <w:style w:type="character" w:default="1" w:styleId="DefaultParagraphFont">
@@ -4642,6 +5624,60 @@
     <w:uiPriority w:val="99"/>
     <w:rsid w:val="004E6587"/>
   </w:style>
+  <w:style w:type="character" w:customStyle="1" w:styleId="Heading2Char">
+    <w:name w:val="Heading 2 Char"/>
+    <w:basedOn w:val="DefaultParagraphFont"/>
+    <w:link w:val="Heading2"/>
+    <w:uiPriority w:val="9"/>
+    <w:rsid w:val="00E953A4"/>
+    <w:rPr>
+      <w:rFonts w:asciiTheme="majorHAnsi" w:eastAsiaTheme="majorEastAsia" w:hAnsiTheme="majorHAnsi" w:cstheme="majorBidi"/>
+      <w:b/>
+      <w:bCs/>
+      <w:color w:val="4F81BD" w:themeColor="accent1"/>
+      <w:sz w:val="26"/>
+      <w:szCs w:val="26"/>
+    </w:rPr>
+  </w:style>
+  <w:style w:type="table" w:styleId="TableGrid">
+    <w:name w:val="Table Grid"/>
+    <w:basedOn w:val="TableNormal"/>
+    <w:uiPriority w:val="59"/>
+    <w:rsid w:val="005072C9"/>
+    <w:pPr>
+      <w:spacing w:after="0" w:line="240" w:lineRule="auto"/>
+    </w:pPr>
+    <w:tblPr>
+      <w:tblInd w:w="0" w:type="dxa"/>
+      <w:tblBorders>
+        <w:top w:val="single" w:sz="4" w:space="0" w:color="auto"/>
+        <w:left w:val="single" w:sz="4" w:space="0" w:color="auto"/>
+        <w:bottom w:val="single" w:sz="4" w:space="0" w:color="auto"/>
+        <w:right w:val="single" w:sz="4" w:space="0" w:color="auto"/>
+        <w:insideH w:val="single" w:sz="4" w:space="0" w:color="auto"/>
+        <w:insideV w:val="single" w:sz="4" w:space="0" w:color="auto"/>
+      </w:tblBorders>
+      <w:tblCellMar>
+        <w:top w:w="0" w:type="dxa"/>
+        <w:left w:w="108" w:type="dxa"/>
+        <w:bottom w:w="0" w:type="dxa"/>
+        <w:right w:w="108" w:type="dxa"/>
+      </w:tblCellMar>
+    </w:tblPr>
+  </w:style>
+  <w:style w:type="paragraph" w:styleId="TOC2">
+    <w:name w:val="toc 2"/>
+    <w:basedOn w:val="Normal"/>
+    <w:next w:val="Normal"/>
+    <w:autoRedefine/>
+    <w:uiPriority w:val="39"/>
+    <w:unhideWhenUsed/>
+    <w:rsid w:val="00D23FC5"/>
+    <w:pPr>
+      <w:spacing w:after="100"/>
+      <w:ind w:left="220"/>
+    </w:pPr>
+  </w:style>
 </w:styles>
 </file>
 
@@ -4826,6 +5862,30 @@
       <w:color w:val="365F91" w:themeColor="accent1" w:themeShade="BF"/>
       <w:sz w:val="28"/>
       <w:szCs w:val="28"/>
+    </w:rPr>
+  </w:style>
+  <w:style w:type="paragraph" w:styleId="Heading2">
+    <w:name w:val="heading 2"/>
+    <w:basedOn w:val="Normal"/>
+    <w:next w:val="Normal"/>
+    <w:link w:val="Heading2Char"/>
+    <w:uiPriority w:val="9"/>
+    <w:unhideWhenUsed/>
+    <w:qFormat/>
+    <w:rsid w:val="00E953A4"/>
+    <w:pPr>
+      <w:keepNext/>
+      <w:keepLines/>
+      <w:spacing w:before="200" w:after="0"/>
+      <w:outlineLvl w:val="1"/>
+    </w:pPr>
+    <w:rPr>
+      <w:rFonts w:asciiTheme="majorHAnsi" w:eastAsiaTheme="majorEastAsia" w:hAnsiTheme="majorHAnsi" w:cstheme="majorBidi"/>
+      <w:b/>
+      <w:bCs/>
+      <w:color w:val="4F81BD" w:themeColor="accent1"/>
+      <w:sz w:val="26"/>
+      <w:szCs w:val="26"/>
     </w:rPr>
   </w:style>
   <w:style w:type="character" w:default="1" w:styleId="DefaultParagraphFont">
@@ -5140,6 +6200,60 @@
     <w:uiPriority w:val="99"/>
     <w:rsid w:val="004E6587"/>
   </w:style>
+  <w:style w:type="character" w:customStyle="1" w:styleId="Heading2Char">
+    <w:name w:val="Heading 2 Char"/>
+    <w:basedOn w:val="DefaultParagraphFont"/>
+    <w:link w:val="Heading2"/>
+    <w:uiPriority w:val="9"/>
+    <w:rsid w:val="00E953A4"/>
+    <w:rPr>
+      <w:rFonts w:asciiTheme="majorHAnsi" w:eastAsiaTheme="majorEastAsia" w:hAnsiTheme="majorHAnsi" w:cstheme="majorBidi"/>
+      <w:b/>
+      <w:bCs/>
+      <w:color w:val="4F81BD" w:themeColor="accent1"/>
+      <w:sz w:val="26"/>
+      <w:szCs w:val="26"/>
+    </w:rPr>
+  </w:style>
+  <w:style w:type="table" w:styleId="TableGrid">
+    <w:name w:val="Table Grid"/>
+    <w:basedOn w:val="TableNormal"/>
+    <w:uiPriority w:val="59"/>
+    <w:rsid w:val="005072C9"/>
+    <w:pPr>
+      <w:spacing w:after="0" w:line="240" w:lineRule="auto"/>
+    </w:pPr>
+    <w:tblPr>
+      <w:tblInd w:w="0" w:type="dxa"/>
+      <w:tblBorders>
+        <w:top w:val="single" w:sz="4" w:space="0" w:color="auto"/>
+        <w:left w:val="single" w:sz="4" w:space="0" w:color="auto"/>
+        <w:bottom w:val="single" w:sz="4" w:space="0" w:color="auto"/>
+        <w:right w:val="single" w:sz="4" w:space="0" w:color="auto"/>
+        <w:insideH w:val="single" w:sz="4" w:space="0" w:color="auto"/>
+        <w:insideV w:val="single" w:sz="4" w:space="0" w:color="auto"/>
+      </w:tblBorders>
+      <w:tblCellMar>
+        <w:top w:w="0" w:type="dxa"/>
+        <w:left w:w="108" w:type="dxa"/>
+        <w:bottom w:w="0" w:type="dxa"/>
+        <w:right w:w="108" w:type="dxa"/>
+      </w:tblCellMar>
+    </w:tblPr>
+  </w:style>
+  <w:style w:type="paragraph" w:styleId="TOC2">
+    <w:name w:val="toc 2"/>
+    <w:basedOn w:val="Normal"/>
+    <w:next w:val="Normal"/>
+    <w:autoRedefine/>
+    <w:uiPriority w:val="39"/>
+    <w:unhideWhenUsed/>
+    <w:rsid w:val="00D23FC5"/>
+    <w:pPr>
+      <w:spacing w:after="100"/>
+      <w:ind w:left="220"/>
+    </w:pPr>
+  </w:style>
 </w:styles>
 </file>
 
@@ -5433,7 +6547,7 @@
 </file>
 
 <file path=customXml/itemProps1.xml><?xml version="1.0" encoding="utf-8"?>
-<ds:datastoreItem xmlns:ds="http://schemas.openxmlformats.org/officeDocument/2006/customXml" ds:itemID="{BDD8088F-2295-43F3-B753-17CEA9333D64}">
+<ds:datastoreItem xmlns:ds="http://schemas.openxmlformats.org/officeDocument/2006/customXml" ds:itemID="{70272F88-8AA4-4527-B2D1-037D0AC691AE}">
   <ds:schemaRefs>
     <ds:schemaRef ds:uri="http://schemas.openxmlformats.org/officeDocument/2006/bibliography"/>
   </ds:schemaRefs>

</xml_diff>